<commit_message>
Add progress bar animation to loading frame
</commit_message>
<xml_diff>
--- a/VIDIVOX.docx
+++ b/VIDIVOX.docx
@@ -183,15 +183,7 @@
         <w:rPr>
           <w:sz w:val="32"/>
         </w:rPr>
-        <w:t>Engine</w:t>
-      </w:r>
-      <w:bookmarkStart w:id="0" w:name="_GoBack"/>
-      <w:bookmarkEnd w:id="0"/>
-      <w:r>
-        <w:rPr>
-          <w:sz w:val="32"/>
-        </w:rPr>
-        <w:t>ering Design</w:t>
+        <w:t>Engineering Design</w:t>
       </w:r>
     </w:p>
     <w:p>
@@ -199,11 +191,3012 @@
         <w:pStyle w:val="Heading1"/>
         <w:jc w:val="both"/>
       </w:pPr>
+      <w:bookmarkStart w:id="0" w:name="_Toc433310574"/>
       <w:r>
         <w:lastRenderedPageBreak/>
-        <w:t>Executive Summary</w:t>
-      </w:r>
-    </w:p>
+        <w:t>Summary of VIDIVOX</w:t>
+      </w:r>
+      <w:bookmarkEnd w:id="0"/>
+    </w:p>
+    <w:p/>
+    <w:p>
+      <w:pPr>
+        <w:jc w:val="both"/>
+      </w:pPr>
+      <w:r>
+        <w:br w:type="page"/>
+      </w:r>
+    </w:p>
+    <w:sdt>
+      <w:sdtPr>
+        <w:id w:val="289401729"/>
+        <w:docPartObj>
+          <w:docPartGallery w:val="Table of Contents"/>
+          <w:docPartUnique/>
+        </w:docPartObj>
+      </w:sdtPr>
+      <w:sdtEndPr>
+        <w:rPr>
+          <w:rFonts w:asciiTheme="minorHAnsi" w:eastAsiaTheme="minorHAnsi" w:hAnsiTheme="minorHAnsi" w:cstheme="minorBidi"/>
+          <w:b/>
+          <w:bCs/>
+          <w:noProof/>
+          <w:color w:val="auto"/>
+          <w:sz w:val="22"/>
+          <w:szCs w:val="22"/>
+          <w:lang w:val="en-NZ"/>
+        </w:rPr>
+      </w:sdtEndPr>
+      <w:sdtContent>
+        <w:p>
+          <w:pPr>
+            <w:pStyle w:val="TOCHeading"/>
+          </w:pPr>
+          <w:r>
+            <w:t>Table of Contents</w:t>
+          </w:r>
+        </w:p>
+        <w:p>
+          <w:pPr>
+            <w:pStyle w:val="TOC1"/>
+            <w:tabs>
+              <w:tab w:val="right" w:leader="dot" w:pos="9016"/>
+            </w:tabs>
+            <w:rPr>
+              <w:rFonts w:eastAsiaTheme="minorEastAsia"/>
+              <w:noProof/>
+              <w:lang w:eastAsia="en-NZ"/>
+            </w:rPr>
+          </w:pPr>
+          <w:r>
+            <w:fldChar w:fldCharType="begin"/>
+          </w:r>
+          <w:r>
+            <w:instrText xml:space="preserve"> TOC \o "1-3" \h \z \u </w:instrText>
+          </w:r>
+          <w:r>
+            <w:fldChar w:fldCharType="separate"/>
+          </w:r>
+          <w:hyperlink w:anchor="_Toc433310574" w:history="1">
+            <w:r>
+              <w:rPr>
+                <w:rStyle w:val="Hyperlink"/>
+                <w:noProof/>
+              </w:rPr>
+              <w:t>Summary of VIDIVOX</w:t>
+            </w:r>
+            <w:r>
+              <w:rPr>
+                <w:noProof/>
+                <w:webHidden/>
+              </w:rPr>
+              <w:tab/>
+            </w:r>
+            <w:r>
+              <w:rPr>
+                <w:noProof/>
+                <w:webHidden/>
+              </w:rPr>
+              <w:fldChar w:fldCharType="begin"/>
+            </w:r>
+            <w:r>
+              <w:rPr>
+                <w:noProof/>
+                <w:webHidden/>
+              </w:rPr>
+              <w:instrText xml:space="preserve"> PAGEREF _Toc433310574 \h </w:instrText>
+            </w:r>
+            <w:r>
+              <w:rPr>
+                <w:noProof/>
+                <w:webHidden/>
+              </w:rPr>
+            </w:r>
+            <w:r>
+              <w:rPr>
+                <w:noProof/>
+                <w:webHidden/>
+              </w:rPr>
+              <w:fldChar w:fldCharType="separate"/>
+            </w:r>
+            <w:r>
+              <w:rPr>
+                <w:noProof/>
+                <w:webHidden/>
+              </w:rPr>
+              <w:t>2</w:t>
+            </w:r>
+            <w:r>
+              <w:rPr>
+                <w:noProof/>
+                <w:webHidden/>
+              </w:rPr>
+              <w:fldChar w:fldCharType="end"/>
+            </w:r>
+          </w:hyperlink>
+        </w:p>
+        <w:p>
+          <w:pPr>
+            <w:pStyle w:val="TOC1"/>
+            <w:tabs>
+              <w:tab w:val="right" w:leader="dot" w:pos="9016"/>
+            </w:tabs>
+            <w:rPr>
+              <w:rFonts w:eastAsiaTheme="minorEastAsia"/>
+              <w:noProof/>
+              <w:lang w:eastAsia="en-NZ"/>
+            </w:rPr>
+          </w:pPr>
+          <w:hyperlink w:anchor="_Toc433310575" w:history="1">
+            <w:r>
+              <w:rPr>
+                <w:rStyle w:val="Hyperlink"/>
+                <w:noProof/>
+              </w:rPr>
+              <w:t>1 Introduction</w:t>
+            </w:r>
+            <w:r>
+              <w:rPr>
+                <w:noProof/>
+                <w:webHidden/>
+              </w:rPr>
+              <w:tab/>
+            </w:r>
+            <w:r>
+              <w:rPr>
+                <w:noProof/>
+                <w:webHidden/>
+              </w:rPr>
+              <w:fldChar w:fldCharType="begin"/>
+            </w:r>
+            <w:r>
+              <w:rPr>
+                <w:noProof/>
+                <w:webHidden/>
+              </w:rPr>
+              <w:instrText xml:space="preserve"> PAGEREF _Toc433310575 \h </w:instrText>
+            </w:r>
+            <w:r>
+              <w:rPr>
+                <w:noProof/>
+                <w:webHidden/>
+              </w:rPr>
+            </w:r>
+            <w:r>
+              <w:rPr>
+                <w:noProof/>
+                <w:webHidden/>
+              </w:rPr>
+              <w:fldChar w:fldCharType="separate"/>
+            </w:r>
+            <w:r>
+              <w:rPr>
+                <w:noProof/>
+                <w:webHidden/>
+              </w:rPr>
+              <w:t>5</w:t>
+            </w:r>
+            <w:r>
+              <w:rPr>
+                <w:noProof/>
+                <w:webHidden/>
+              </w:rPr>
+              <w:fldChar w:fldCharType="end"/>
+            </w:r>
+          </w:hyperlink>
+        </w:p>
+        <w:p>
+          <w:pPr>
+            <w:pStyle w:val="TOC1"/>
+            <w:tabs>
+              <w:tab w:val="right" w:leader="dot" w:pos="9016"/>
+            </w:tabs>
+            <w:rPr>
+              <w:rFonts w:eastAsiaTheme="minorEastAsia"/>
+              <w:noProof/>
+              <w:lang w:eastAsia="en-NZ"/>
+            </w:rPr>
+          </w:pPr>
+          <w:hyperlink w:anchor="_Toc433310576" w:history="1">
+            <w:r>
+              <w:rPr>
+                <w:rStyle w:val="Hyperlink"/>
+                <w:noProof/>
+              </w:rPr>
+              <w:t>2 GUI Design</w:t>
+            </w:r>
+            <w:r>
+              <w:rPr>
+                <w:noProof/>
+                <w:webHidden/>
+              </w:rPr>
+              <w:tab/>
+            </w:r>
+            <w:r>
+              <w:rPr>
+                <w:noProof/>
+                <w:webHidden/>
+              </w:rPr>
+              <w:fldChar w:fldCharType="begin"/>
+            </w:r>
+            <w:r>
+              <w:rPr>
+                <w:noProof/>
+                <w:webHidden/>
+              </w:rPr>
+              <w:instrText xml:space="preserve"> PAGEREF _Toc433310576 \h </w:instrText>
+            </w:r>
+            <w:r>
+              <w:rPr>
+                <w:noProof/>
+                <w:webHidden/>
+              </w:rPr>
+            </w:r>
+            <w:r>
+              <w:rPr>
+                <w:noProof/>
+                <w:webHidden/>
+              </w:rPr>
+              <w:fldChar w:fldCharType="separate"/>
+            </w:r>
+            <w:r>
+              <w:rPr>
+                <w:noProof/>
+                <w:webHidden/>
+              </w:rPr>
+              <w:t>6</w:t>
+            </w:r>
+            <w:r>
+              <w:rPr>
+                <w:noProof/>
+                <w:webHidden/>
+              </w:rPr>
+              <w:fldChar w:fldCharType="end"/>
+            </w:r>
+          </w:hyperlink>
+        </w:p>
+        <w:p>
+          <w:pPr>
+            <w:pStyle w:val="TOC2"/>
+            <w:tabs>
+              <w:tab w:val="right" w:leader="dot" w:pos="9016"/>
+            </w:tabs>
+            <w:rPr>
+              <w:rFonts w:eastAsiaTheme="minorEastAsia"/>
+              <w:noProof/>
+              <w:lang w:eastAsia="en-NZ"/>
+            </w:rPr>
+          </w:pPr>
+          <w:hyperlink w:anchor="_Toc433310577" w:history="1">
+            <w:r>
+              <w:rPr>
+                <w:rStyle w:val="Hyperlink"/>
+                <w:noProof/>
+              </w:rPr>
+              <w:t>2.1 Choice of programming language and packages used</w:t>
+            </w:r>
+            <w:r>
+              <w:rPr>
+                <w:noProof/>
+                <w:webHidden/>
+              </w:rPr>
+              <w:tab/>
+            </w:r>
+            <w:r>
+              <w:rPr>
+                <w:noProof/>
+                <w:webHidden/>
+              </w:rPr>
+              <w:fldChar w:fldCharType="begin"/>
+            </w:r>
+            <w:r>
+              <w:rPr>
+                <w:noProof/>
+                <w:webHidden/>
+              </w:rPr>
+              <w:instrText xml:space="preserve"> PAGEREF _Toc433310577 \h </w:instrText>
+            </w:r>
+            <w:r>
+              <w:rPr>
+                <w:noProof/>
+                <w:webHidden/>
+              </w:rPr>
+            </w:r>
+            <w:r>
+              <w:rPr>
+                <w:noProof/>
+                <w:webHidden/>
+              </w:rPr>
+              <w:fldChar w:fldCharType="separate"/>
+            </w:r>
+            <w:r>
+              <w:rPr>
+                <w:noProof/>
+                <w:webHidden/>
+              </w:rPr>
+              <w:t>6</w:t>
+            </w:r>
+            <w:r>
+              <w:rPr>
+                <w:noProof/>
+                <w:webHidden/>
+              </w:rPr>
+              <w:fldChar w:fldCharType="end"/>
+            </w:r>
+          </w:hyperlink>
+        </w:p>
+        <w:p>
+          <w:pPr>
+            <w:pStyle w:val="TOC3"/>
+            <w:tabs>
+              <w:tab w:val="right" w:leader="dot" w:pos="9016"/>
+            </w:tabs>
+            <w:rPr>
+              <w:rFonts w:eastAsiaTheme="minorEastAsia"/>
+              <w:noProof/>
+              <w:lang w:eastAsia="en-NZ"/>
+            </w:rPr>
+          </w:pPr>
+          <w:hyperlink w:anchor="_Toc433310578" w:history="1">
+            <w:r>
+              <w:rPr>
+                <w:rStyle w:val="Hyperlink"/>
+                <w:noProof/>
+              </w:rPr>
+              <w:t>2.1.1 Discussion on Use of Java in Project</w:t>
+            </w:r>
+            <w:r>
+              <w:rPr>
+                <w:noProof/>
+                <w:webHidden/>
+              </w:rPr>
+              <w:tab/>
+            </w:r>
+            <w:r>
+              <w:rPr>
+                <w:noProof/>
+                <w:webHidden/>
+              </w:rPr>
+              <w:fldChar w:fldCharType="begin"/>
+            </w:r>
+            <w:r>
+              <w:rPr>
+                <w:noProof/>
+                <w:webHidden/>
+              </w:rPr>
+              <w:instrText xml:space="preserve"> PAGEREF _Toc433310578 \h </w:instrText>
+            </w:r>
+            <w:r>
+              <w:rPr>
+                <w:noProof/>
+                <w:webHidden/>
+              </w:rPr>
+            </w:r>
+            <w:r>
+              <w:rPr>
+                <w:noProof/>
+                <w:webHidden/>
+              </w:rPr>
+              <w:fldChar w:fldCharType="separate"/>
+            </w:r>
+            <w:r>
+              <w:rPr>
+                <w:noProof/>
+                <w:webHidden/>
+              </w:rPr>
+              <w:t>6</w:t>
+            </w:r>
+            <w:r>
+              <w:rPr>
+                <w:noProof/>
+                <w:webHidden/>
+              </w:rPr>
+              <w:fldChar w:fldCharType="end"/>
+            </w:r>
+          </w:hyperlink>
+        </w:p>
+        <w:p>
+          <w:pPr>
+            <w:pStyle w:val="TOC3"/>
+            <w:tabs>
+              <w:tab w:val="right" w:leader="dot" w:pos="9016"/>
+            </w:tabs>
+            <w:rPr>
+              <w:rFonts w:eastAsiaTheme="minorEastAsia"/>
+              <w:noProof/>
+              <w:lang w:eastAsia="en-NZ"/>
+            </w:rPr>
+          </w:pPr>
+          <w:hyperlink w:anchor="_Toc433310579" w:history="1">
+            <w:r>
+              <w:rPr>
+                <w:rStyle w:val="Hyperlink"/>
+                <w:noProof/>
+              </w:rPr>
+              <w:t>2.1.2 Other Libraries</w:t>
+            </w:r>
+            <w:r>
+              <w:rPr>
+                <w:noProof/>
+                <w:webHidden/>
+              </w:rPr>
+              <w:tab/>
+            </w:r>
+            <w:r>
+              <w:rPr>
+                <w:noProof/>
+                <w:webHidden/>
+              </w:rPr>
+              <w:fldChar w:fldCharType="begin"/>
+            </w:r>
+            <w:r>
+              <w:rPr>
+                <w:noProof/>
+                <w:webHidden/>
+              </w:rPr>
+              <w:instrText xml:space="preserve"> PAGEREF _Toc433310579 \h </w:instrText>
+            </w:r>
+            <w:r>
+              <w:rPr>
+                <w:noProof/>
+                <w:webHidden/>
+              </w:rPr>
+            </w:r>
+            <w:r>
+              <w:rPr>
+                <w:noProof/>
+                <w:webHidden/>
+              </w:rPr>
+              <w:fldChar w:fldCharType="separate"/>
+            </w:r>
+            <w:r>
+              <w:rPr>
+                <w:noProof/>
+                <w:webHidden/>
+              </w:rPr>
+              <w:t>6</w:t>
+            </w:r>
+            <w:r>
+              <w:rPr>
+                <w:noProof/>
+                <w:webHidden/>
+              </w:rPr>
+              <w:fldChar w:fldCharType="end"/>
+            </w:r>
+          </w:hyperlink>
+        </w:p>
+        <w:p>
+          <w:pPr>
+            <w:pStyle w:val="TOC2"/>
+            <w:tabs>
+              <w:tab w:val="right" w:leader="dot" w:pos="9016"/>
+            </w:tabs>
+            <w:rPr>
+              <w:rFonts w:eastAsiaTheme="minorEastAsia"/>
+              <w:noProof/>
+              <w:lang w:eastAsia="en-NZ"/>
+            </w:rPr>
+          </w:pPr>
+          <w:hyperlink w:anchor="_Toc433310580" w:history="1">
+            <w:r>
+              <w:rPr>
+                <w:rStyle w:val="Hyperlink"/>
+                <w:noProof/>
+              </w:rPr>
+              <w:t>2.2 Colour Consideration</w:t>
+            </w:r>
+            <w:r>
+              <w:rPr>
+                <w:noProof/>
+                <w:webHidden/>
+              </w:rPr>
+              <w:tab/>
+            </w:r>
+            <w:r>
+              <w:rPr>
+                <w:noProof/>
+                <w:webHidden/>
+              </w:rPr>
+              <w:fldChar w:fldCharType="begin"/>
+            </w:r>
+            <w:r>
+              <w:rPr>
+                <w:noProof/>
+                <w:webHidden/>
+              </w:rPr>
+              <w:instrText xml:space="preserve"> PAGEREF _Toc433310580 \h </w:instrText>
+            </w:r>
+            <w:r>
+              <w:rPr>
+                <w:noProof/>
+                <w:webHidden/>
+              </w:rPr>
+            </w:r>
+            <w:r>
+              <w:rPr>
+                <w:noProof/>
+                <w:webHidden/>
+              </w:rPr>
+              <w:fldChar w:fldCharType="separate"/>
+            </w:r>
+            <w:r>
+              <w:rPr>
+                <w:noProof/>
+                <w:webHidden/>
+              </w:rPr>
+              <w:t>6</w:t>
+            </w:r>
+            <w:r>
+              <w:rPr>
+                <w:noProof/>
+                <w:webHidden/>
+              </w:rPr>
+              <w:fldChar w:fldCharType="end"/>
+            </w:r>
+          </w:hyperlink>
+        </w:p>
+        <w:p>
+          <w:pPr>
+            <w:pStyle w:val="TOC2"/>
+            <w:tabs>
+              <w:tab w:val="right" w:leader="dot" w:pos="9016"/>
+            </w:tabs>
+            <w:rPr>
+              <w:rFonts w:eastAsiaTheme="minorEastAsia"/>
+              <w:noProof/>
+              <w:lang w:eastAsia="en-NZ"/>
+            </w:rPr>
+          </w:pPr>
+          <w:hyperlink w:anchor="_Toc433310581" w:history="1">
+            <w:r>
+              <w:rPr>
+                <w:rStyle w:val="Hyperlink"/>
+                <w:noProof/>
+              </w:rPr>
+              <w:t>2.3 Discussion of Layout</w:t>
+            </w:r>
+            <w:r>
+              <w:rPr>
+                <w:noProof/>
+                <w:webHidden/>
+              </w:rPr>
+              <w:tab/>
+            </w:r>
+            <w:r>
+              <w:rPr>
+                <w:noProof/>
+                <w:webHidden/>
+              </w:rPr>
+              <w:fldChar w:fldCharType="begin"/>
+            </w:r>
+            <w:r>
+              <w:rPr>
+                <w:noProof/>
+                <w:webHidden/>
+              </w:rPr>
+              <w:instrText xml:space="preserve"> PAGEREF _Toc433310581 \h </w:instrText>
+            </w:r>
+            <w:r>
+              <w:rPr>
+                <w:noProof/>
+                <w:webHidden/>
+              </w:rPr>
+            </w:r>
+            <w:r>
+              <w:rPr>
+                <w:noProof/>
+                <w:webHidden/>
+              </w:rPr>
+              <w:fldChar w:fldCharType="separate"/>
+            </w:r>
+            <w:r>
+              <w:rPr>
+                <w:noProof/>
+                <w:webHidden/>
+              </w:rPr>
+              <w:t>6</w:t>
+            </w:r>
+            <w:r>
+              <w:rPr>
+                <w:noProof/>
+                <w:webHidden/>
+              </w:rPr>
+              <w:fldChar w:fldCharType="end"/>
+            </w:r>
+          </w:hyperlink>
+        </w:p>
+        <w:p>
+          <w:pPr>
+            <w:pStyle w:val="TOC3"/>
+            <w:tabs>
+              <w:tab w:val="right" w:leader="dot" w:pos="9016"/>
+            </w:tabs>
+            <w:rPr>
+              <w:rFonts w:eastAsiaTheme="minorEastAsia"/>
+              <w:noProof/>
+              <w:lang w:eastAsia="en-NZ"/>
+            </w:rPr>
+          </w:pPr>
+          <w:hyperlink w:anchor="_Toc433310582" w:history="1">
+            <w:r>
+              <w:rPr>
+                <w:rStyle w:val="Hyperlink"/>
+                <w:noProof/>
+              </w:rPr>
+              <w:t>2.3.1 Layout of Panels</w:t>
+            </w:r>
+            <w:r>
+              <w:rPr>
+                <w:noProof/>
+                <w:webHidden/>
+              </w:rPr>
+              <w:tab/>
+            </w:r>
+            <w:r>
+              <w:rPr>
+                <w:noProof/>
+                <w:webHidden/>
+              </w:rPr>
+              <w:fldChar w:fldCharType="begin"/>
+            </w:r>
+            <w:r>
+              <w:rPr>
+                <w:noProof/>
+                <w:webHidden/>
+              </w:rPr>
+              <w:instrText xml:space="preserve"> PAGEREF _Toc433310582 \h </w:instrText>
+            </w:r>
+            <w:r>
+              <w:rPr>
+                <w:noProof/>
+                <w:webHidden/>
+              </w:rPr>
+            </w:r>
+            <w:r>
+              <w:rPr>
+                <w:noProof/>
+                <w:webHidden/>
+              </w:rPr>
+              <w:fldChar w:fldCharType="separate"/>
+            </w:r>
+            <w:r>
+              <w:rPr>
+                <w:noProof/>
+                <w:webHidden/>
+              </w:rPr>
+              <w:t>6</w:t>
+            </w:r>
+            <w:r>
+              <w:rPr>
+                <w:noProof/>
+                <w:webHidden/>
+              </w:rPr>
+              <w:fldChar w:fldCharType="end"/>
+            </w:r>
+          </w:hyperlink>
+        </w:p>
+        <w:p>
+          <w:pPr>
+            <w:pStyle w:val="TOC3"/>
+            <w:tabs>
+              <w:tab w:val="right" w:leader="dot" w:pos="9016"/>
+            </w:tabs>
+            <w:rPr>
+              <w:rFonts w:eastAsiaTheme="minorEastAsia"/>
+              <w:noProof/>
+              <w:lang w:eastAsia="en-NZ"/>
+            </w:rPr>
+          </w:pPr>
+          <w:hyperlink w:anchor="_Toc433310583" w:history="1">
+            <w:r>
+              <w:rPr>
+                <w:rStyle w:val="Hyperlink"/>
+                <w:noProof/>
+              </w:rPr>
+              <w:t>2.3.2 Layout of Buttons and Text within Each Panel</w:t>
+            </w:r>
+            <w:r>
+              <w:rPr>
+                <w:noProof/>
+                <w:webHidden/>
+              </w:rPr>
+              <w:tab/>
+            </w:r>
+            <w:r>
+              <w:rPr>
+                <w:noProof/>
+                <w:webHidden/>
+              </w:rPr>
+              <w:fldChar w:fldCharType="begin"/>
+            </w:r>
+            <w:r>
+              <w:rPr>
+                <w:noProof/>
+                <w:webHidden/>
+              </w:rPr>
+              <w:instrText xml:space="preserve"> PAGEREF _Toc433310583 \h </w:instrText>
+            </w:r>
+            <w:r>
+              <w:rPr>
+                <w:noProof/>
+                <w:webHidden/>
+              </w:rPr>
+            </w:r>
+            <w:r>
+              <w:rPr>
+                <w:noProof/>
+                <w:webHidden/>
+              </w:rPr>
+              <w:fldChar w:fldCharType="separate"/>
+            </w:r>
+            <w:r>
+              <w:rPr>
+                <w:noProof/>
+                <w:webHidden/>
+              </w:rPr>
+              <w:t>6</w:t>
+            </w:r>
+            <w:r>
+              <w:rPr>
+                <w:noProof/>
+                <w:webHidden/>
+              </w:rPr>
+              <w:fldChar w:fldCharType="end"/>
+            </w:r>
+          </w:hyperlink>
+        </w:p>
+        <w:p>
+          <w:pPr>
+            <w:pStyle w:val="TOC2"/>
+            <w:tabs>
+              <w:tab w:val="right" w:leader="dot" w:pos="9016"/>
+            </w:tabs>
+            <w:rPr>
+              <w:rFonts w:eastAsiaTheme="minorEastAsia"/>
+              <w:noProof/>
+              <w:lang w:eastAsia="en-NZ"/>
+            </w:rPr>
+          </w:pPr>
+          <w:hyperlink w:anchor="_Toc433310584" w:history="1">
+            <w:r>
+              <w:rPr>
+                <w:rStyle w:val="Hyperlink"/>
+                <w:noProof/>
+              </w:rPr>
+              <w:t>2.4 Presentation of Information</w:t>
+            </w:r>
+            <w:r>
+              <w:rPr>
+                <w:noProof/>
+                <w:webHidden/>
+              </w:rPr>
+              <w:tab/>
+            </w:r>
+            <w:r>
+              <w:rPr>
+                <w:noProof/>
+                <w:webHidden/>
+              </w:rPr>
+              <w:fldChar w:fldCharType="begin"/>
+            </w:r>
+            <w:r>
+              <w:rPr>
+                <w:noProof/>
+                <w:webHidden/>
+              </w:rPr>
+              <w:instrText xml:space="preserve"> PAGEREF _Toc433310584 \h </w:instrText>
+            </w:r>
+            <w:r>
+              <w:rPr>
+                <w:noProof/>
+                <w:webHidden/>
+              </w:rPr>
+            </w:r>
+            <w:r>
+              <w:rPr>
+                <w:noProof/>
+                <w:webHidden/>
+              </w:rPr>
+              <w:fldChar w:fldCharType="separate"/>
+            </w:r>
+            <w:r>
+              <w:rPr>
+                <w:noProof/>
+                <w:webHidden/>
+              </w:rPr>
+              <w:t>6</w:t>
+            </w:r>
+            <w:r>
+              <w:rPr>
+                <w:noProof/>
+                <w:webHidden/>
+              </w:rPr>
+              <w:fldChar w:fldCharType="end"/>
+            </w:r>
+          </w:hyperlink>
+        </w:p>
+        <w:p>
+          <w:pPr>
+            <w:pStyle w:val="TOC3"/>
+            <w:tabs>
+              <w:tab w:val="right" w:leader="dot" w:pos="9016"/>
+            </w:tabs>
+            <w:rPr>
+              <w:rFonts w:eastAsiaTheme="minorEastAsia"/>
+              <w:noProof/>
+              <w:lang w:eastAsia="en-NZ"/>
+            </w:rPr>
+          </w:pPr>
+          <w:hyperlink w:anchor="_Toc433310585" w:history="1">
+            <w:r>
+              <w:rPr>
+                <w:rStyle w:val="Hyperlink"/>
+                <w:noProof/>
+              </w:rPr>
+              <w:t>2.4.1 Pop-up Messages</w:t>
+            </w:r>
+            <w:r>
+              <w:rPr>
+                <w:noProof/>
+                <w:webHidden/>
+              </w:rPr>
+              <w:tab/>
+            </w:r>
+            <w:r>
+              <w:rPr>
+                <w:noProof/>
+                <w:webHidden/>
+              </w:rPr>
+              <w:fldChar w:fldCharType="begin"/>
+            </w:r>
+            <w:r>
+              <w:rPr>
+                <w:noProof/>
+                <w:webHidden/>
+              </w:rPr>
+              <w:instrText xml:space="preserve"> PAGEREF _Toc433310585 \h </w:instrText>
+            </w:r>
+            <w:r>
+              <w:rPr>
+                <w:noProof/>
+                <w:webHidden/>
+              </w:rPr>
+            </w:r>
+            <w:r>
+              <w:rPr>
+                <w:noProof/>
+                <w:webHidden/>
+              </w:rPr>
+              <w:fldChar w:fldCharType="separate"/>
+            </w:r>
+            <w:r>
+              <w:rPr>
+                <w:noProof/>
+                <w:webHidden/>
+              </w:rPr>
+              <w:t>6</w:t>
+            </w:r>
+            <w:r>
+              <w:rPr>
+                <w:noProof/>
+                <w:webHidden/>
+              </w:rPr>
+              <w:fldChar w:fldCharType="end"/>
+            </w:r>
+          </w:hyperlink>
+        </w:p>
+        <w:p>
+          <w:pPr>
+            <w:pStyle w:val="TOC3"/>
+            <w:tabs>
+              <w:tab w:val="right" w:leader="dot" w:pos="9016"/>
+            </w:tabs>
+            <w:rPr>
+              <w:rFonts w:eastAsiaTheme="minorEastAsia"/>
+              <w:noProof/>
+              <w:lang w:eastAsia="en-NZ"/>
+            </w:rPr>
+          </w:pPr>
+          <w:hyperlink w:anchor="_Toc433310586" w:history="1">
+            <w:r>
+              <w:rPr>
+                <w:rStyle w:val="Hyperlink"/>
+                <w:noProof/>
+              </w:rPr>
+              <w:t>2.4.2 Text Messages</w:t>
+            </w:r>
+            <w:r>
+              <w:rPr>
+                <w:noProof/>
+                <w:webHidden/>
+              </w:rPr>
+              <w:tab/>
+            </w:r>
+            <w:r>
+              <w:rPr>
+                <w:noProof/>
+                <w:webHidden/>
+              </w:rPr>
+              <w:fldChar w:fldCharType="begin"/>
+            </w:r>
+            <w:r>
+              <w:rPr>
+                <w:noProof/>
+                <w:webHidden/>
+              </w:rPr>
+              <w:instrText xml:space="preserve"> PAGEREF _Toc433310586 \h </w:instrText>
+            </w:r>
+            <w:r>
+              <w:rPr>
+                <w:noProof/>
+                <w:webHidden/>
+              </w:rPr>
+            </w:r>
+            <w:r>
+              <w:rPr>
+                <w:noProof/>
+                <w:webHidden/>
+              </w:rPr>
+              <w:fldChar w:fldCharType="separate"/>
+            </w:r>
+            <w:r>
+              <w:rPr>
+                <w:noProof/>
+                <w:webHidden/>
+              </w:rPr>
+              <w:t>6</w:t>
+            </w:r>
+            <w:r>
+              <w:rPr>
+                <w:noProof/>
+                <w:webHidden/>
+              </w:rPr>
+              <w:fldChar w:fldCharType="end"/>
+            </w:r>
+          </w:hyperlink>
+        </w:p>
+        <w:p>
+          <w:pPr>
+            <w:pStyle w:val="TOC2"/>
+            <w:tabs>
+              <w:tab w:val="right" w:leader="dot" w:pos="9016"/>
+            </w:tabs>
+            <w:rPr>
+              <w:rFonts w:eastAsiaTheme="minorEastAsia"/>
+              <w:noProof/>
+              <w:lang w:eastAsia="en-NZ"/>
+            </w:rPr>
+          </w:pPr>
+          <w:hyperlink w:anchor="_Toc433310587" w:history="1">
+            <w:r>
+              <w:rPr>
+                <w:rStyle w:val="Hyperlink"/>
+                <w:noProof/>
+              </w:rPr>
+              <w:t>2.5 Main Frame</w:t>
+            </w:r>
+            <w:r>
+              <w:rPr>
+                <w:noProof/>
+                <w:webHidden/>
+              </w:rPr>
+              <w:tab/>
+            </w:r>
+            <w:r>
+              <w:rPr>
+                <w:noProof/>
+                <w:webHidden/>
+              </w:rPr>
+              <w:fldChar w:fldCharType="begin"/>
+            </w:r>
+            <w:r>
+              <w:rPr>
+                <w:noProof/>
+                <w:webHidden/>
+              </w:rPr>
+              <w:instrText xml:space="preserve"> PAGEREF _Toc433310587 \h </w:instrText>
+            </w:r>
+            <w:r>
+              <w:rPr>
+                <w:noProof/>
+                <w:webHidden/>
+              </w:rPr>
+            </w:r>
+            <w:r>
+              <w:rPr>
+                <w:noProof/>
+                <w:webHidden/>
+              </w:rPr>
+              <w:fldChar w:fldCharType="separate"/>
+            </w:r>
+            <w:r>
+              <w:rPr>
+                <w:noProof/>
+                <w:webHidden/>
+              </w:rPr>
+              <w:t>6</w:t>
+            </w:r>
+            <w:r>
+              <w:rPr>
+                <w:noProof/>
+                <w:webHidden/>
+              </w:rPr>
+              <w:fldChar w:fldCharType="end"/>
+            </w:r>
+          </w:hyperlink>
+        </w:p>
+        <w:p>
+          <w:pPr>
+            <w:pStyle w:val="TOC2"/>
+            <w:tabs>
+              <w:tab w:val="right" w:leader="dot" w:pos="9016"/>
+            </w:tabs>
+            <w:rPr>
+              <w:rFonts w:eastAsiaTheme="minorEastAsia"/>
+              <w:noProof/>
+              <w:lang w:eastAsia="en-NZ"/>
+            </w:rPr>
+          </w:pPr>
+          <w:hyperlink w:anchor="_Toc433310588" w:history="1">
+            <w:r>
+              <w:rPr>
+                <w:rStyle w:val="Hyperlink"/>
+                <w:noProof/>
+              </w:rPr>
+              <w:t>2.6 Adding Audio</w:t>
+            </w:r>
+            <w:r>
+              <w:rPr>
+                <w:noProof/>
+                <w:webHidden/>
+              </w:rPr>
+              <w:tab/>
+            </w:r>
+            <w:r>
+              <w:rPr>
+                <w:noProof/>
+                <w:webHidden/>
+              </w:rPr>
+              <w:fldChar w:fldCharType="begin"/>
+            </w:r>
+            <w:r>
+              <w:rPr>
+                <w:noProof/>
+                <w:webHidden/>
+              </w:rPr>
+              <w:instrText xml:space="preserve"> PAGEREF _Toc433310588 \h </w:instrText>
+            </w:r>
+            <w:r>
+              <w:rPr>
+                <w:noProof/>
+                <w:webHidden/>
+              </w:rPr>
+            </w:r>
+            <w:r>
+              <w:rPr>
+                <w:noProof/>
+                <w:webHidden/>
+              </w:rPr>
+              <w:fldChar w:fldCharType="separate"/>
+            </w:r>
+            <w:r>
+              <w:rPr>
+                <w:noProof/>
+                <w:webHidden/>
+              </w:rPr>
+              <w:t>6</w:t>
+            </w:r>
+            <w:r>
+              <w:rPr>
+                <w:noProof/>
+                <w:webHidden/>
+              </w:rPr>
+              <w:fldChar w:fldCharType="end"/>
+            </w:r>
+          </w:hyperlink>
+        </w:p>
+        <w:p>
+          <w:pPr>
+            <w:pStyle w:val="TOC1"/>
+            <w:tabs>
+              <w:tab w:val="right" w:leader="dot" w:pos="9016"/>
+            </w:tabs>
+            <w:rPr>
+              <w:rFonts w:eastAsiaTheme="minorEastAsia"/>
+              <w:noProof/>
+              <w:lang w:eastAsia="en-NZ"/>
+            </w:rPr>
+          </w:pPr>
+          <w:hyperlink w:anchor="_Toc433310589" w:history="1">
+            <w:r>
+              <w:rPr>
+                <w:rStyle w:val="Hyperlink"/>
+                <w:noProof/>
+              </w:rPr>
+              <w:t>3 Discussion about functionality of product</w:t>
+            </w:r>
+            <w:r>
+              <w:rPr>
+                <w:noProof/>
+                <w:webHidden/>
+              </w:rPr>
+              <w:tab/>
+            </w:r>
+            <w:r>
+              <w:rPr>
+                <w:noProof/>
+                <w:webHidden/>
+              </w:rPr>
+              <w:fldChar w:fldCharType="begin"/>
+            </w:r>
+            <w:r>
+              <w:rPr>
+                <w:noProof/>
+                <w:webHidden/>
+              </w:rPr>
+              <w:instrText xml:space="preserve"> PAGEREF _Toc433310589 \h </w:instrText>
+            </w:r>
+            <w:r>
+              <w:rPr>
+                <w:noProof/>
+                <w:webHidden/>
+              </w:rPr>
+            </w:r>
+            <w:r>
+              <w:rPr>
+                <w:noProof/>
+                <w:webHidden/>
+              </w:rPr>
+              <w:fldChar w:fldCharType="separate"/>
+            </w:r>
+            <w:r>
+              <w:rPr>
+                <w:noProof/>
+                <w:webHidden/>
+              </w:rPr>
+              <w:t>7</w:t>
+            </w:r>
+            <w:r>
+              <w:rPr>
+                <w:noProof/>
+                <w:webHidden/>
+              </w:rPr>
+              <w:fldChar w:fldCharType="end"/>
+            </w:r>
+          </w:hyperlink>
+        </w:p>
+        <w:p>
+          <w:pPr>
+            <w:pStyle w:val="TOC2"/>
+            <w:tabs>
+              <w:tab w:val="right" w:leader="dot" w:pos="9016"/>
+            </w:tabs>
+            <w:rPr>
+              <w:rFonts w:eastAsiaTheme="minorEastAsia"/>
+              <w:noProof/>
+              <w:lang w:eastAsia="en-NZ"/>
+            </w:rPr>
+          </w:pPr>
+          <w:hyperlink w:anchor="_Toc433310590" w:history="1">
+            <w:r>
+              <w:rPr>
+                <w:rStyle w:val="Hyperlink"/>
+                <w:noProof/>
+              </w:rPr>
+              <w:t>3.1 What was the motivation of the selected functionality?</w:t>
+            </w:r>
+            <w:r>
+              <w:rPr>
+                <w:noProof/>
+                <w:webHidden/>
+              </w:rPr>
+              <w:tab/>
+            </w:r>
+            <w:r>
+              <w:rPr>
+                <w:noProof/>
+                <w:webHidden/>
+              </w:rPr>
+              <w:fldChar w:fldCharType="begin"/>
+            </w:r>
+            <w:r>
+              <w:rPr>
+                <w:noProof/>
+                <w:webHidden/>
+              </w:rPr>
+              <w:instrText xml:space="preserve"> PAGEREF _Toc433310590 \h </w:instrText>
+            </w:r>
+            <w:r>
+              <w:rPr>
+                <w:noProof/>
+                <w:webHidden/>
+              </w:rPr>
+            </w:r>
+            <w:r>
+              <w:rPr>
+                <w:noProof/>
+                <w:webHidden/>
+              </w:rPr>
+              <w:fldChar w:fldCharType="separate"/>
+            </w:r>
+            <w:r>
+              <w:rPr>
+                <w:noProof/>
+                <w:webHidden/>
+              </w:rPr>
+              <w:t>7</w:t>
+            </w:r>
+            <w:r>
+              <w:rPr>
+                <w:noProof/>
+                <w:webHidden/>
+              </w:rPr>
+              <w:fldChar w:fldCharType="end"/>
+            </w:r>
+          </w:hyperlink>
+        </w:p>
+        <w:p>
+          <w:pPr>
+            <w:pStyle w:val="TOC2"/>
+            <w:tabs>
+              <w:tab w:val="right" w:leader="dot" w:pos="9016"/>
+            </w:tabs>
+            <w:rPr>
+              <w:rFonts w:eastAsiaTheme="minorEastAsia"/>
+              <w:noProof/>
+              <w:lang w:eastAsia="en-NZ"/>
+            </w:rPr>
+          </w:pPr>
+          <w:hyperlink w:anchor="_Toc433310591" w:history="1">
+            <w:r>
+              <w:rPr>
+                <w:rStyle w:val="Hyperlink"/>
+                <w:noProof/>
+              </w:rPr>
+              <w:t>3.2 What were the usability decisions?</w:t>
+            </w:r>
+            <w:r>
+              <w:rPr>
+                <w:noProof/>
+                <w:webHidden/>
+              </w:rPr>
+              <w:tab/>
+            </w:r>
+            <w:r>
+              <w:rPr>
+                <w:noProof/>
+                <w:webHidden/>
+              </w:rPr>
+              <w:fldChar w:fldCharType="begin"/>
+            </w:r>
+            <w:r>
+              <w:rPr>
+                <w:noProof/>
+                <w:webHidden/>
+              </w:rPr>
+              <w:instrText xml:space="preserve"> PAGEREF _Toc433310591 \h </w:instrText>
+            </w:r>
+            <w:r>
+              <w:rPr>
+                <w:noProof/>
+                <w:webHidden/>
+              </w:rPr>
+            </w:r>
+            <w:r>
+              <w:rPr>
+                <w:noProof/>
+                <w:webHidden/>
+              </w:rPr>
+              <w:fldChar w:fldCharType="separate"/>
+            </w:r>
+            <w:r>
+              <w:rPr>
+                <w:noProof/>
+                <w:webHidden/>
+              </w:rPr>
+              <w:t>7</w:t>
+            </w:r>
+            <w:r>
+              <w:rPr>
+                <w:noProof/>
+                <w:webHidden/>
+              </w:rPr>
+              <w:fldChar w:fldCharType="end"/>
+            </w:r>
+          </w:hyperlink>
+        </w:p>
+        <w:p>
+          <w:pPr>
+            <w:pStyle w:val="TOC1"/>
+            <w:tabs>
+              <w:tab w:val="right" w:leader="dot" w:pos="9016"/>
+            </w:tabs>
+            <w:rPr>
+              <w:rFonts w:eastAsiaTheme="minorEastAsia"/>
+              <w:noProof/>
+              <w:lang w:eastAsia="en-NZ"/>
+            </w:rPr>
+          </w:pPr>
+          <w:hyperlink w:anchor="_Toc433310592" w:history="1">
+            <w:r>
+              <w:rPr>
+                <w:rStyle w:val="Hyperlink"/>
+                <w:noProof/>
+              </w:rPr>
+              <w:t>4 Discussion about code design and development of product</w:t>
+            </w:r>
+            <w:r>
+              <w:rPr>
+                <w:noProof/>
+                <w:webHidden/>
+              </w:rPr>
+              <w:tab/>
+            </w:r>
+            <w:r>
+              <w:rPr>
+                <w:noProof/>
+                <w:webHidden/>
+              </w:rPr>
+              <w:fldChar w:fldCharType="begin"/>
+            </w:r>
+            <w:r>
+              <w:rPr>
+                <w:noProof/>
+                <w:webHidden/>
+              </w:rPr>
+              <w:instrText xml:space="preserve"> PAGEREF _Toc433310592 \h </w:instrText>
+            </w:r>
+            <w:r>
+              <w:rPr>
+                <w:noProof/>
+                <w:webHidden/>
+              </w:rPr>
+            </w:r>
+            <w:r>
+              <w:rPr>
+                <w:noProof/>
+                <w:webHidden/>
+              </w:rPr>
+              <w:fldChar w:fldCharType="separate"/>
+            </w:r>
+            <w:r>
+              <w:rPr>
+                <w:noProof/>
+                <w:webHidden/>
+              </w:rPr>
+              <w:t>8</w:t>
+            </w:r>
+            <w:r>
+              <w:rPr>
+                <w:noProof/>
+                <w:webHidden/>
+              </w:rPr>
+              <w:fldChar w:fldCharType="end"/>
+            </w:r>
+          </w:hyperlink>
+        </w:p>
+        <w:p>
+          <w:pPr>
+            <w:pStyle w:val="TOC2"/>
+            <w:tabs>
+              <w:tab w:val="right" w:leader="dot" w:pos="9016"/>
+            </w:tabs>
+            <w:rPr>
+              <w:rFonts w:eastAsiaTheme="minorEastAsia"/>
+              <w:noProof/>
+              <w:lang w:eastAsia="en-NZ"/>
+            </w:rPr>
+          </w:pPr>
+          <w:hyperlink w:anchor="_Toc433310593" w:history="1">
+            <w:r>
+              <w:rPr>
+                <w:rStyle w:val="Hyperlink"/>
+                <w:noProof/>
+              </w:rPr>
+              <w:t>4.1 Documentation of software design</w:t>
+            </w:r>
+            <w:r>
+              <w:rPr>
+                <w:noProof/>
+                <w:webHidden/>
+              </w:rPr>
+              <w:tab/>
+            </w:r>
+            <w:r>
+              <w:rPr>
+                <w:noProof/>
+                <w:webHidden/>
+              </w:rPr>
+              <w:fldChar w:fldCharType="begin"/>
+            </w:r>
+            <w:r>
+              <w:rPr>
+                <w:noProof/>
+                <w:webHidden/>
+              </w:rPr>
+              <w:instrText xml:space="preserve"> PAGEREF _Toc433310593 \h </w:instrText>
+            </w:r>
+            <w:r>
+              <w:rPr>
+                <w:noProof/>
+                <w:webHidden/>
+              </w:rPr>
+            </w:r>
+            <w:r>
+              <w:rPr>
+                <w:noProof/>
+                <w:webHidden/>
+              </w:rPr>
+              <w:fldChar w:fldCharType="separate"/>
+            </w:r>
+            <w:r>
+              <w:rPr>
+                <w:noProof/>
+                <w:webHidden/>
+              </w:rPr>
+              <w:t>8</w:t>
+            </w:r>
+            <w:r>
+              <w:rPr>
+                <w:noProof/>
+                <w:webHidden/>
+              </w:rPr>
+              <w:fldChar w:fldCharType="end"/>
+            </w:r>
+          </w:hyperlink>
+        </w:p>
+        <w:p>
+          <w:pPr>
+            <w:pStyle w:val="TOC2"/>
+            <w:tabs>
+              <w:tab w:val="right" w:leader="dot" w:pos="9016"/>
+            </w:tabs>
+            <w:rPr>
+              <w:rFonts w:eastAsiaTheme="minorEastAsia"/>
+              <w:noProof/>
+              <w:lang w:eastAsia="en-NZ"/>
+            </w:rPr>
+          </w:pPr>
+          <w:hyperlink w:anchor="_Toc433310594" w:history="1">
+            <w:r>
+              <w:rPr>
+                <w:rStyle w:val="Hyperlink"/>
+                <w:noProof/>
+              </w:rPr>
+              <w:t>4.2 Development Process</w:t>
+            </w:r>
+            <w:r>
+              <w:rPr>
+                <w:noProof/>
+                <w:webHidden/>
+              </w:rPr>
+              <w:tab/>
+            </w:r>
+            <w:r>
+              <w:rPr>
+                <w:noProof/>
+                <w:webHidden/>
+              </w:rPr>
+              <w:fldChar w:fldCharType="begin"/>
+            </w:r>
+            <w:r>
+              <w:rPr>
+                <w:noProof/>
+                <w:webHidden/>
+              </w:rPr>
+              <w:instrText xml:space="preserve"> PAGEREF _Toc433310594 \h </w:instrText>
+            </w:r>
+            <w:r>
+              <w:rPr>
+                <w:noProof/>
+                <w:webHidden/>
+              </w:rPr>
+            </w:r>
+            <w:r>
+              <w:rPr>
+                <w:noProof/>
+                <w:webHidden/>
+              </w:rPr>
+              <w:fldChar w:fldCharType="separate"/>
+            </w:r>
+            <w:r>
+              <w:rPr>
+                <w:noProof/>
+                <w:webHidden/>
+              </w:rPr>
+              <w:t>8</w:t>
+            </w:r>
+            <w:r>
+              <w:rPr>
+                <w:noProof/>
+                <w:webHidden/>
+              </w:rPr>
+              <w:fldChar w:fldCharType="end"/>
+            </w:r>
+          </w:hyperlink>
+        </w:p>
+        <w:p>
+          <w:pPr>
+            <w:pStyle w:val="TOC3"/>
+            <w:tabs>
+              <w:tab w:val="right" w:leader="dot" w:pos="9016"/>
+            </w:tabs>
+            <w:rPr>
+              <w:rFonts w:eastAsiaTheme="minorEastAsia"/>
+              <w:noProof/>
+              <w:lang w:eastAsia="en-NZ"/>
+            </w:rPr>
+          </w:pPr>
+          <w:hyperlink w:anchor="_Toc433310595" w:history="1">
+            <w:r>
+              <w:rPr>
+                <w:rStyle w:val="Hyperlink"/>
+                <w:noProof/>
+              </w:rPr>
+              <w:t>4.2.1 Development Process Implemented</w:t>
+            </w:r>
+            <w:r>
+              <w:rPr>
+                <w:noProof/>
+                <w:webHidden/>
+              </w:rPr>
+              <w:tab/>
+            </w:r>
+            <w:r>
+              <w:rPr>
+                <w:noProof/>
+                <w:webHidden/>
+              </w:rPr>
+              <w:fldChar w:fldCharType="begin"/>
+            </w:r>
+            <w:r>
+              <w:rPr>
+                <w:noProof/>
+                <w:webHidden/>
+              </w:rPr>
+              <w:instrText xml:space="preserve"> PAGEREF _Toc433310595 \h </w:instrText>
+            </w:r>
+            <w:r>
+              <w:rPr>
+                <w:noProof/>
+                <w:webHidden/>
+              </w:rPr>
+            </w:r>
+            <w:r>
+              <w:rPr>
+                <w:noProof/>
+                <w:webHidden/>
+              </w:rPr>
+              <w:fldChar w:fldCharType="separate"/>
+            </w:r>
+            <w:r>
+              <w:rPr>
+                <w:noProof/>
+                <w:webHidden/>
+              </w:rPr>
+              <w:t>8</w:t>
+            </w:r>
+            <w:r>
+              <w:rPr>
+                <w:noProof/>
+                <w:webHidden/>
+              </w:rPr>
+              <w:fldChar w:fldCharType="end"/>
+            </w:r>
+          </w:hyperlink>
+        </w:p>
+        <w:p>
+          <w:pPr>
+            <w:pStyle w:val="TOC3"/>
+            <w:tabs>
+              <w:tab w:val="right" w:leader="dot" w:pos="9016"/>
+            </w:tabs>
+            <w:rPr>
+              <w:rFonts w:eastAsiaTheme="minorEastAsia"/>
+              <w:noProof/>
+              <w:lang w:eastAsia="en-NZ"/>
+            </w:rPr>
+          </w:pPr>
+          <w:hyperlink w:anchor="_Toc433310596" w:history="1">
+            <w:r>
+              <w:rPr>
+                <w:rStyle w:val="Hyperlink"/>
+                <w:noProof/>
+              </w:rPr>
+              <w:t>4.2.2 How this Affected the Project</w:t>
+            </w:r>
+            <w:r>
+              <w:rPr>
+                <w:noProof/>
+                <w:webHidden/>
+              </w:rPr>
+              <w:tab/>
+            </w:r>
+            <w:r>
+              <w:rPr>
+                <w:noProof/>
+                <w:webHidden/>
+              </w:rPr>
+              <w:fldChar w:fldCharType="begin"/>
+            </w:r>
+            <w:r>
+              <w:rPr>
+                <w:noProof/>
+                <w:webHidden/>
+              </w:rPr>
+              <w:instrText xml:space="preserve"> PAGEREF _Toc433310596 \h </w:instrText>
+            </w:r>
+            <w:r>
+              <w:rPr>
+                <w:noProof/>
+                <w:webHidden/>
+              </w:rPr>
+            </w:r>
+            <w:r>
+              <w:rPr>
+                <w:noProof/>
+                <w:webHidden/>
+              </w:rPr>
+              <w:fldChar w:fldCharType="separate"/>
+            </w:r>
+            <w:r>
+              <w:rPr>
+                <w:noProof/>
+                <w:webHidden/>
+              </w:rPr>
+              <w:t>8</w:t>
+            </w:r>
+            <w:r>
+              <w:rPr>
+                <w:noProof/>
+                <w:webHidden/>
+              </w:rPr>
+              <w:fldChar w:fldCharType="end"/>
+            </w:r>
+          </w:hyperlink>
+        </w:p>
+        <w:p>
+          <w:pPr>
+            <w:pStyle w:val="TOC3"/>
+            <w:tabs>
+              <w:tab w:val="right" w:leader="dot" w:pos="9016"/>
+            </w:tabs>
+            <w:rPr>
+              <w:rFonts w:eastAsiaTheme="minorEastAsia"/>
+              <w:noProof/>
+              <w:lang w:eastAsia="en-NZ"/>
+            </w:rPr>
+          </w:pPr>
+          <w:hyperlink w:anchor="_Toc433310597" w:history="1">
+            <w:r>
+              <w:rPr>
+                <w:rStyle w:val="Hyperlink"/>
+                <w:noProof/>
+              </w:rPr>
+              <w:t>4.2.3 Discussion on Process</w:t>
+            </w:r>
+            <w:r>
+              <w:rPr>
+                <w:noProof/>
+                <w:webHidden/>
+              </w:rPr>
+              <w:tab/>
+            </w:r>
+            <w:r>
+              <w:rPr>
+                <w:noProof/>
+                <w:webHidden/>
+              </w:rPr>
+              <w:fldChar w:fldCharType="begin"/>
+            </w:r>
+            <w:r>
+              <w:rPr>
+                <w:noProof/>
+                <w:webHidden/>
+              </w:rPr>
+              <w:instrText xml:space="preserve"> PAGEREF _Toc433310597 \h </w:instrText>
+            </w:r>
+            <w:r>
+              <w:rPr>
+                <w:noProof/>
+                <w:webHidden/>
+              </w:rPr>
+            </w:r>
+            <w:r>
+              <w:rPr>
+                <w:noProof/>
+                <w:webHidden/>
+              </w:rPr>
+              <w:fldChar w:fldCharType="separate"/>
+            </w:r>
+            <w:r>
+              <w:rPr>
+                <w:noProof/>
+                <w:webHidden/>
+              </w:rPr>
+              <w:t>8</w:t>
+            </w:r>
+            <w:r>
+              <w:rPr>
+                <w:noProof/>
+                <w:webHidden/>
+              </w:rPr>
+              <w:fldChar w:fldCharType="end"/>
+            </w:r>
+          </w:hyperlink>
+        </w:p>
+        <w:p>
+          <w:pPr>
+            <w:pStyle w:val="TOC2"/>
+            <w:tabs>
+              <w:tab w:val="right" w:leader="dot" w:pos="9016"/>
+            </w:tabs>
+            <w:rPr>
+              <w:rFonts w:eastAsiaTheme="minorEastAsia"/>
+              <w:noProof/>
+              <w:lang w:eastAsia="en-NZ"/>
+            </w:rPr>
+          </w:pPr>
+          <w:hyperlink w:anchor="_Toc433310598" w:history="1">
+            <w:r>
+              <w:rPr>
+                <w:rStyle w:val="Hyperlink"/>
+                <w:noProof/>
+              </w:rPr>
+              <w:t>4.3 Innovative Implementation</w:t>
+            </w:r>
+            <w:r>
+              <w:rPr>
+                <w:noProof/>
+                <w:webHidden/>
+              </w:rPr>
+              <w:tab/>
+            </w:r>
+            <w:r>
+              <w:rPr>
+                <w:noProof/>
+                <w:webHidden/>
+              </w:rPr>
+              <w:fldChar w:fldCharType="begin"/>
+            </w:r>
+            <w:r>
+              <w:rPr>
+                <w:noProof/>
+                <w:webHidden/>
+              </w:rPr>
+              <w:instrText xml:space="preserve"> PAGEREF _Toc433310598 \h </w:instrText>
+            </w:r>
+            <w:r>
+              <w:rPr>
+                <w:noProof/>
+                <w:webHidden/>
+              </w:rPr>
+            </w:r>
+            <w:r>
+              <w:rPr>
+                <w:noProof/>
+                <w:webHidden/>
+              </w:rPr>
+              <w:fldChar w:fldCharType="separate"/>
+            </w:r>
+            <w:r>
+              <w:rPr>
+                <w:noProof/>
+                <w:webHidden/>
+              </w:rPr>
+              <w:t>8</w:t>
+            </w:r>
+            <w:r>
+              <w:rPr>
+                <w:noProof/>
+                <w:webHidden/>
+              </w:rPr>
+              <w:fldChar w:fldCharType="end"/>
+            </w:r>
+          </w:hyperlink>
+        </w:p>
+        <w:p>
+          <w:pPr>
+            <w:pStyle w:val="TOC2"/>
+            <w:tabs>
+              <w:tab w:val="right" w:leader="dot" w:pos="9016"/>
+            </w:tabs>
+            <w:rPr>
+              <w:rFonts w:eastAsiaTheme="minorEastAsia"/>
+              <w:noProof/>
+              <w:lang w:eastAsia="en-NZ"/>
+            </w:rPr>
+          </w:pPr>
+          <w:hyperlink w:anchor="_Toc433310599" w:history="1">
+            <w:r>
+              <w:rPr>
+                <w:rStyle w:val="Hyperlink"/>
+                <w:noProof/>
+              </w:rPr>
+              <w:t>4.4 Shortcut keys- motivations, implementation</w:t>
+            </w:r>
+            <w:r>
+              <w:rPr>
+                <w:noProof/>
+                <w:webHidden/>
+              </w:rPr>
+              <w:tab/>
+            </w:r>
+            <w:r>
+              <w:rPr>
+                <w:noProof/>
+                <w:webHidden/>
+              </w:rPr>
+              <w:fldChar w:fldCharType="begin"/>
+            </w:r>
+            <w:r>
+              <w:rPr>
+                <w:noProof/>
+                <w:webHidden/>
+              </w:rPr>
+              <w:instrText xml:space="preserve"> PAGEREF _Toc433310599 \h </w:instrText>
+            </w:r>
+            <w:r>
+              <w:rPr>
+                <w:noProof/>
+                <w:webHidden/>
+              </w:rPr>
+            </w:r>
+            <w:r>
+              <w:rPr>
+                <w:noProof/>
+                <w:webHidden/>
+              </w:rPr>
+              <w:fldChar w:fldCharType="separate"/>
+            </w:r>
+            <w:r>
+              <w:rPr>
+                <w:noProof/>
+                <w:webHidden/>
+              </w:rPr>
+              <w:t>8</w:t>
+            </w:r>
+            <w:r>
+              <w:rPr>
+                <w:noProof/>
+                <w:webHidden/>
+              </w:rPr>
+              <w:fldChar w:fldCharType="end"/>
+            </w:r>
+          </w:hyperlink>
+        </w:p>
+        <w:p>
+          <w:pPr>
+            <w:pStyle w:val="TOC2"/>
+            <w:tabs>
+              <w:tab w:val="right" w:leader="dot" w:pos="9016"/>
+            </w:tabs>
+            <w:rPr>
+              <w:rFonts w:eastAsiaTheme="minorEastAsia"/>
+              <w:noProof/>
+              <w:lang w:eastAsia="en-NZ"/>
+            </w:rPr>
+          </w:pPr>
+          <w:hyperlink w:anchor="_Toc433310600" w:history="1">
+            <w:r>
+              <w:rPr>
+                <w:rStyle w:val="Hyperlink"/>
+                <w:noProof/>
+              </w:rPr>
+              <w:t>4.5 Other developmental issues.</w:t>
+            </w:r>
+            <w:r>
+              <w:rPr>
+                <w:noProof/>
+                <w:webHidden/>
+              </w:rPr>
+              <w:tab/>
+            </w:r>
+            <w:r>
+              <w:rPr>
+                <w:noProof/>
+                <w:webHidden/>
+              </w:rPr>
+              <w:fldChar w:fldCharType="begin"/>
+            </w:r>
+            <w:r>
+              <w:rPr>
+                <w:noProof/>
+                <w:webHidden/>
+              </w:rPr>
+              <w:instrText xml:space="preserve"> PAGEREF _Toc433310600 \h </w:instrText>
+            </w:r>
+            <w:r>
+              <w:rPr>
+                <w:noProof/>
+                <w:webHidden/>
+              </w:rPr>
+            </w:r>
+            <w:r>
+              <w:rPr>
+                <w:noProof/>
+                <w:webHidden/>
+              </w:rPr>
+              <w:fldChar w:fldCharType="separate"/>
+            </w:r>
+            <w:r>
+              <w:rPr>
+                <w:noProof/>
+                <w:webHidden/>
+              </w:rPr>
+              <w:t>8</w:t>
+            </w:r>
+            <w:r>
+              <w:rPr>
+                <w:noProof/>
+                <w:webHidden/>
+              </w:rPr>
+              <w:fldChar w:fldCharType="end"/>
+            </w:r>
+          </w:hyperlink>
+        </w:p>
+        <w:p>
+          <w:pPr>
+            <w:pStyle w:val="TOC1"/>
+            <w:tabs>
+              <w:tab w:val="right" w:leader="dot" w:pos="9016"/>
+            </w:tabs>
+            <w:rPr>
+              <w:rFonts w:eastAsiaTheme="minorEastAsia"/>
+              <w:noProof/>
+              <w:lang w:eastAsia="en-NZ"/>
+            </w:rPr>
+          </w:pPr>
+          <w:hyperlink w:anchor="_Toc433310601" w:history="1">
+            <w:r>
+              <w:rPr>
+                <w:rStyle w:val="Hyperlink"/>
+                <w:noProof/>
+              </w:rPr>
+              <w:t>5 Description of Evaluation and Testing</w:t>
+            </w:r>
+            <w:r>
+              <w:rPr>
+                <w:noProof/>
+                <w:webHidden/>
+              </w:rPr>
+              <w:tab/>
+            </w:r>
+            <w:r>
+              <w:rPr>
+                <w:noProof/>
+                <w:webHidden/>
+              </w:rPr>
+              <w:fldChar w:fldCharType="begin"/>
+            </w:r>
+            <w:r>
+              <w:rPr>
+                <w:noProof/>
+                <w:webHidden/>
+              </w:rPr>
+              <w:instrText xml:space="preserve"> PAGEREF _Toc433310601 \h </w:instrText>
+            </w:r>
+            <w:r>
+              <w:rPr>
+                <w:noProof/>
+                <w:webHidden/>
+              </w:rPr>
+            </w:r>
+            <w:r>
+              <w:rPr>
+                <w:noProof/>
+                <w:webHidden/>
+              </w:rPr>
+              <w:fldChar w:fldCharType="separate"/>
+            </w:r>
+            <w:r>
+              <w:rPr>
+                <w:noProof/>
+                <w:webHidden/>
+              </w:rPr>
+              <w:t>9</w:t>
+            </w:r>
+            <w:r>
+              <w:rPr>
+                <w:noProof/>
+                <w:webHidden/>
+              </w:rPr>
+              <w:fldChar w:fldCharType="end"/>
+            </w:r>
+          </w:hyperlink>
+        </w:p>
+        <w:p>
+          <w:pPr>
+            <w:pStyle w:val="TOC2"/>
+            <w:tabs>
+              <w:tab w:val="right" w:leader="dot" w:pos="9016"/>
+            </w:tabs>
+            <w:rPr>
+              <w:rFonts w:eastAsiaTheme="minorEastAsia"/>
+              <w:noProof/>
+              <w:lang w:eastAsia="en-NZ"/>
+            </w:rPr>
+          </w:pPr>
+          <w:hyperlink w:anchor="_Toc433310602" w:history="1">
+            <w:r>
+              <w:rPr>
+                <w:rStyle w:val="Hyperlink"/>
+                <w:noProof/>
+              </w:rPr>
+              <w:t>5.1 Evaluation and Testing: Developer</w:t>
+            </w:r>
+            <w:r>
+              <w:rPr>
+                <w:noProof/>
+                <w:webHidden/>
+              </w:rPr>
+              <w:tab/>
+            </w:r>
+            <w:r>
+              <w:rPr>
+                <w:noProof/>
+                <w:webHidden/>
+              </w:rPr>
+              <w:fldChar w:fldCharType="begin"/>
+            </w:r>
+            <w:r>
+              <w:rPr>
+                <w:noProof/>
+                <w:webHidden/>
+              </w:rPr>
+              <w:instrText xml:space="preserve"> PAGEREF _Toc433310602 \h </w:instrText>
+            </w:r>
+            <w:r>
+              <w:rPr>
+                <w:noProof/>
+                <w:webHidden/>
+              </w:rPr>
+            </w:r>
+            <w:r>
+              <w:rPr>
+                <w:noProof/>
+                <w:webHidden/>
+              </w:rPr>
+              <w:fldChar w:fldCharType="separate"/>
+            </w:r>
+            <w:r>
+              <w:rPr>
+                <w:noProof/>
+                <w:webHidden/>
+              </w:rPr>
+              <w:t>9</w:t>
+            </w:r>
+            <w:r>
+              <w:rPr>
+                <w:noProof/>
+                <w:webHidden/>
+              </w:rPr>
+              <w:fldChar w:fldCharType="end"/>
+            </w:r>
+          </w:hyperlink>
+        </w:p>
+        <w:p>
+          <w:pPr>
+            <w:pStyle w:val="TOC2"/>
+            <w:tabs>
+              <w:tab w:val="right" w:leader="dot" w:pos="9016"/>
+            </w:tabs>
+            <w:rPr>
+              <w:rFonts w:eastAsiaTheme="minorEastAsia"/>
+              <w:noProof/>
+              <w:lang w:eastAsia="en-NZ"/>
+            </w:rPr>
+          </w:pPr>
+          <w:hyperlink w:anchor="_Toc433310603" w:history="1">
+            <w:r>
+              <w:rPr>
+                <w:rStyle w:val="Hyperlink"/>
+                <w:noProof/>
+              </w:rPr>
+              <w:t>5.2 Evaluation from Clients after Pair Project</w:t>
+            </w:r>
+            <w:r>
+              <w:rPr>
+                <w:noProof/>
+                <w:webHidden/>
+              </w:rPr>
+              <w:tab/>
+            </w:r>
+            <w:r>
+              <w:rPr>
+                <w:noProof/>
+                <w:webHidden/>
+              </w:rPr>
+              <w:fldChar w:fldCharType="begin"/>
+            </w:r>
+            <w:r>
+              <w:rPr>
+                <w:noProof/>
+                <w:webHidden/>
+              </w:rPr>
+              <w:instrText xml:space="preserve"> PAGEREF _Toc433310603 \h </w:instrText>
+            </w:r>
+            <w:r>
+              <w:rPr>
+                <w:noProof/>
+                <w:webHidden/>
+              </w:rPr>
+            </w:r>
+            <w:r>
+              <w:rPr>
+                <w:noProof/>
+                <w:webHidden/>
+              </w:rPr>
+              <w:fldChar w:fldCharType="separate"/>
+            </w:r>
+            <w:r>
+              <w:rPr>
+                <w:noProof/>
+                <w:webHidden/>
+              </w:rPr>
+              <w:t>9</w:t>
+            </w:r>
+            <w:r>
+              <w:rPr>
+                <w:noProof/>
+                <w:webHidden/>
+              </w:rPr>
+              <w:fldChar w:fldCharType="end"/>
+            </w:r>
+          </w:hyperlink>
+        </w:p>
+        <w:p>
+          <w:pPr>
+            <w:pStyle w:val="TOC3"/>
+            <w:tabs>
+              <w:tab w:val="right" w:leader="dot" w:pos="9016"/>
+            </w:tabs>
+            <w:rPr>
+              <w:rFonts w:eastAsiaTheme="minorEastAsia"/>
+              <w:noProof/>
+              <w:lang w:eastAsia="en-NZ"/>
+            </w:rPr>
+          </w:pPr>
+          <w:hyperlink w:anchor="_Toc433310604" w:history="1">
+            <w:r>
+              <w:rPr>
+                <w:rStyle w:val="Hyperlink"/>
+                <w:noProof/>
+              </w:rPr>
+              <w:t>5.2.1 Changes from Assignment 3</w:t>
+            </w:r>
+            <w:r>
+              <w:rPr>
+                <w:noProof/>
+                <w:webHidden/>
+              </w:rPr>
+              <w:tab/>
+            </w:r>
+            <w:r>
+              <w:rPr>
+                <w:noProof/>
+                <w:webHidden/>
+              </w:rPr>
+              <w:fldChar w:fldCharType="begin"/>
+            </w:r>
+            <w:r>
+              <w:rPr>
+                <w:noProof/>
+                <w:webHidden/>
+              </w:rPr>
+              <w:instrText xml:space="preserve"> PAGEREF _Toc433310604 \h </w:instrText>
+            </w:r>
+            <w:r>
+              <w:rPr>
+                <w:noProof/>
+                <w:webHidden/>
+              </w:rPr>
+            </w:r>
+            <w:r>
+              <w:rPr>
+                <w:noProof/>
+                <w:webHidden/>
+              </w:rPr>
+              <w:fldChar w:fldCharType="separate"/>
+            </w:r>
+            <w:r>
+              <w:rPr>
+                <w:noProof/>
+                <w:webHidden/>
+              </w:rPr>
+              <w:t>9</w:t>
+            </w:r>
+            <w:r>
+              <w:rPr>
+                <w:noProof/>
+                <w:webHidden/>
+              </w:rPr>
+              <w:fldChar w:fldCharType="end"/>
+            </w:r>
+          </w:hyperlink>
+        </w:p>
+        <w:p>
+          <w:pPr>
+            <w:pStyle w:val="TOC3"/>
+            <w:tabs>
+              <w:tab w:val="right" w:leader="dot" w:pos="9016"/>
+            </w:tabs>
+            <w:rPr>
+              <w:rFonts w:eastAsiaTheme="minorEastAsia"/>
+              <w:noProof/>
+              <w:lang w:eastAsia="en-NZ"/>
+            </w:rPr>
+          </w:pPr>
+          <w:hyperlink w:anchor="_Toc433310605" w:history="1">
+            <w:r>
+              <w:rPr>
+                <w:rStyle w:val="Hyperlink"/>
+                <w:noProof/>
+              </w:rPr>
+              <w:t>5.2.2 Justification for decisions</w:t>
+            </w:r>
+            <w:r>
+              <w:rPr>
+                <w:noProof/>
+                <w:webHidden/>
+              </w:rPr>
+              <w:tab/>
+            </w:r>
+            <w:r>
+              <w:rPr>
+                <w:noProof/>
+                <w:webHidden/>
+              </w:rPr>
+              <w:fldChar w:fldCharType="begin"/>
+            </w:r>
+            <w:r>
+              <w:rPr>
+                <w:noProof/>
+                <w:webHidden/>
+              </w:rPr>
+              <w:instrText xml:space="preserve"> PAGEREF _Toc433310605 \h </w:instrText>
+            </w:r>
+            <w:r>
+              <w:rPr>
+                <w:noProof/>
+                <w:webHidden/>
+              </w:rPr>
+            </w:r>
+            <w:r>
+              <w:rPr>
+                <w:noProof/>
+                <w:webHidden/>
+              </w:rPr>
+              <w:fldChar w:fldCharType="separate"/>
+            </w:r>
+            <w:r>
+              <w:rPr>
+                <w:noProof/>
+                <w:webHidden/>
+              </w:rPr>
+              <w:t>9</w:t>
+            </w:r>
+            <w:r>
+              <w:rPr>
+                <w:noProof/>
+                <w:webHidden/>
+              </w:rPr>
+              <w:fldChar w:fldCharType="end"/>
+            </w:r>
+          </w:hyperlink>
+        </w:p>
+        <w:p>
+          <w:pPr>
+            <w:pStyle w:val="TOC2"/>
+            <w:tabs>
+              <w:tab w:val="right" w:leader="dot" w:pos="9016"/>
+            </w:tabs>
+            <w:rPr>
+              <w:rFonts w:eastAsiaTheme="minorEastAsia"/>
+              <w:noProof/>
+              <w:lang w:eastAsia="en-NZ"/>
+            </w:rPr>
+          </w:pPr>
+          <w:hyperlink w:anchor="_Toc433310606" w:history="1">
+            <w:r>
+              <w:rPr>
+                <w:rStyle w:val="Hyperlink"/>
+                <w:noProof/>
+              </w:rPr>
+              <w:t>5.3 Results of Evaluation and Testing of product by allocated Class Peers</w:t>
+            </w:r>
+            <w:r>
+              <w:rPr>
+                <w:noProof/>
+                <w:webHidden/>
+              </w:rPr>
+              <w:tab/>
+            </w:r>
+            <w:r>
+              <w:rPr>
+                <w:noProof/>
+                <w:webHidden/>
+              </w:rPr>
+              <w:fldChar w:fldCharType="begin"/>
+            </w:r>
+            <w:r>
+              <w:rPr>
+                <w:noProof/>
+                <w:webHidden/>
+              </w:rPr>
+              <w:instrText xml:space="preserve"> PAGEREF _Toc433310606 \h </w:instrText>
+            </w:r>
+            <w:r>
+              <w:rPr>
+                <w:noProof/>
+                <w:webHidden/>
+              </w:rPr>
+            </w:r>
+            <w:r>
+              <w:rPr>
+                <w:noProof/>
+                <w:webHidden/>
+              </w:rPr>
+              <w:fldChar w:fldCharType="separate"/>
+            </w:r>
+            <w:r>
+              <w:rPr>
+                <w:noProof/>
+                <w:webHidden/>
+              </w:rPr>
+              <w:t>9</w:t>
+            </w:r>
+            <w:r>
+              <w:rPr>
+                <w:noProof/>
+                <w:webHidden/>
+              </w:rPr>
+              <w:fldChar w:fldCharType="end"/>
+            </w:r>
+          </w:hyperlink>
+        </w:p>
+        <w:p>
+          <w:pPr>
+            <w:pStyle w:val="TOC3"/>
+            <w:tabs>
+              <w:tab w:val="right" w:leader="dot" w:pos="9016"/>
+            </w:tabs>
+            <w:rPr>
+              <w:rFonts w:eastAsiaTheme="minorEastAsia"/>
+              <w:noProof/>
+              <w:lang w:eastAsia="en-NZ"/>
+            </w:rPr>
+          </w:pPr>
+          <w:hyperlink w:anchor="_Toc433310607" w:history="1">
+            <w:r>
+              <w:rPr>
+                <w:rStyle w:val="Hyperlink"/>
+                <w:noProof/>
+              </w:rPr>
+              <w:t>5.3.1 Changes from Beta version</w:t>
+            </w:r>
+            <w:r>
+              <w:rPr>
+                <w:noProof/>
+                <w:webHidden/>
+              </w:rPr>
+              <w:tab/>
+            </w:r>
+            <w:r>
+              <w:rPr>
+                <w:noProof/>
+                <w:webHidden/>
+              </w:rPr>
+              <w:fldChar w:fldCharType="begin"/>
+            </w:r>
+            <w:r>
+              <w:rPr>
+                <w:noProof/>
+                <w:webHidden/>
+              </w:rPr>
+              <w:instrText xml:space="preserve"> PAGEREF _Toc433310607 \h </w:instrText>
+            </w:r>
+            <w:r>
+              <w:rPr>
+                <w:noProof/>
+                <w:webHidden/>
+              </w:rPr>
+            </w:r>
+            <w:r>
+              <w:rPr>
+                <w:noProof/>
+                <w:webHidden/>
+              </w:rPr>
+              <w:fldChar w:fldCharType="separate"/>
+            </w:r>
+            <w:r>
+              <w:rPr>
+                <w:noProof/>
+                <w:webHidden/>
+              </w:rPr>
+              <w:t>9</w:t>
+            </w:r>
+            <w:r>
+              <w:rPr>
+                <w:noProof/>
+                <w:webHidden/>
+              </w:rPr>
+              <w:fldChar w:fldCharType="end"/>
+            </w:r>
+          </w:hyperlink>
+        </w:p>
+        <w:p>
+          <w:pPr>
+            <w:pStyle w:val="TOC3"/>
+            <w:tabs>
+              <w:tab w:val="right" w:leader="dot" w:pos="9016"/>
+            </w:tabs>
+            <w:rPr>
+              <w:rFonts w:eastAsiaTheme="minorEastAsia"/>
+              <w:noProof/>
+              <w:lang w:eastAsia="en-NZ"/>
+            </w:rPr>
+          </w:pPr>
+          <w:hyperlink w:anchor="_Toc433310608" w:history="1">
+            <w:r>
+              <w:rPr>
+                <w:rStyle w:val="Hyperlink"/>
+                <w:noProof/>
+              </w:rPr>
+              <w:t>5.3.2 Justification for decisions</w:t>
+            </w:r>
+            <w:r>
+              <w:rPr>
+                <w:noProof/>
+                <w:webHidden/>
+              </w:rPr>
+              <w:tab/>
+            </w:r>
+            <w:r>
+              <w:rPr>
+                <w:noProof/>
+                <w:webHidden/>
+              </w:rPr>
+              <w:fldChar w:fldCharType="begin"/>
+            </w:r>
+            <w:r>
+              <w:rPr>
+                <w:noProof/>
+                <w:webHidden/>
+              </w:rPr>
+              <w:instrText xml:space="preserve"> PAGEREF _Toc433310608 \h </w:instrText>
+            </w:r>
+            <w:r>
+              <w:rPr>
+                <w:noProof/>
+                <w:webHidden/>
+              </w:rPr>
+            </w:r>
+            <w:r>
+              <w:rPr>
+                <w:noProof/>
+                <w:webHidden/>
+              </w:rPr>
+              <w:fldChar w:fldCharType="separate"/>
+            </w:r>
+            <w:r>
+              <w:rPr>
+                <w:noProof/>
+                <w:webHidden/>
+              </w:rPr>
+              <w:t>9</w:t>
+            </w:r>
+            <w:r>
+              <w:rPr>
+                <w:noProof/>
+                <w:webHidden/>
+              </w:rPr>
+              <w:fldChar w:fldCharType="end"/>
+            </w:r>
+          </w:hyperlink>
+        </w:p>
+        <w:p>
+          <w:pPr>
+            <w:pStyle w:val="TOC2"/>
+            <w:tabs>
+              <w:tab w:val="right" w:leader="dot" w:pos="9016"/>
+            </w:tabs>
+            <w:rPr>
+              <w:rFonts w:eastAsiaTheme="minorEastAsia"/>
+              <w:noProof/>
+              <w:lang w:eastAsia="en-NZ"/>
+            </w:rPr>
+          </w:pPr>
+          <w:hyperlink w:anchor="_Toc433310609" w:history="1">
+            <w:r>
+              <w:rPr>
+                <w:rStyle w:val="Hyperlink"/>
+                <w:noProof/>
+              </w:rPr>
+              <w:t>5.4 Final Design Testing</w:t>
+            </w:r>
+            <w:r>
+              <w:rPr>
+                <w:noProof/>
+                <w:webHidden/>
+              </w:rPr>
+              <w:tab/>
+            </w:r>
+            <w:r>
+              <w:rPr>
+                <w:noProof/>
+                <w:webHidden/>
+              </w:rPr>
+              <w:fldChar w:fldCharType="begin"/>
+            </w:r>
+            <w:r>
+              <w:rPr>
+                <w:noProof/>
+                <w:webHidden/>
+              </w:rPr>
+              <w:instrText xml:space="preserve"> PAGEREF _Toc433310609 \h </w:instrText>
+            </w:r>
+            <w:r>
+              <w:rPr>
+                <w:noProof/>
+                <w:webHidden/>
+              </w:rPr>
+            </w:r>
+            <w:r>
+              <w:rPr>
+                <w:noProof/>
+                <w:webHidden/>
+              </w:rPr>
+              <w:fldChar w:fldCharType="separate"/>
+            </w:r>
+            <w:r>
+              <w:rPr>
+                <w:noProof/>
+                <w:webHidden/>
+              </w:rPr>
+              <w:t>9</w:t>
+            </w:r>
+            <w:r>
+              <w:rPr>
+                <w:noProof/>
+                <w:webHidden/>
+              </w:rPr>
+              <w:fldChar w:fldCharType="end"/>
+            </w:r>
+          </w:hyperlink>
+        </w:p>
+        <w:p>
+          <w:pPr>
+            <w:pStyle w:val="TOC3"/>
+            <w:tabs>
+              <w:tab w:val="right" w:leader="dot" w:pos="9016"/>
+            </w:tabs>
+            <w:rPr>
+              <w:rFonts w:eastAsiaTheme="minorEastAsia"/>
+              <w:noProof/>
+              <w:lang w:eastAsia="en-NZ"/>
+            </w:rPr>
+          </w:pPr>
+          <w:hyperlink w:anchor="_Toc433310610" w:history="1">
+            <w:r>
+              <w:rPr>
+                <w:rStyle w:val="Hyperlink"/>
+                <w:noProof/>
+              </w:rPr>
+              <w:t>5.4.1 Error handling</w:t>
+            </w:r>
+            <w:r>
+              <w:rPr>
+                <w:noProof/>
+                <w:webHidden/>
+              </w:rPr>
+              <w:tab/>
+            </w:r>
+            <w:r>
+              <w:rPr>
+                <w:noProof/>
+                <w:webHidden/>
+              </w:rPr>
+              <w:fldChar w:fldCharType="begin"/>
+            </w:r>
+            <w:r>
+              <w:rPr>
+                <w:noProof/>
+                <w:webHidden/>
+              </w:rPr>
+              <w:instrText xml:space="preserve"> PAGEREF _Toc433310610 \h </w:instrText>
+            </w:r>
+            <w:r>
+              <w:rPr>
+                <w:noProof/>
+                <w:webHidden/>
+              </w:rPr>
+            </w:r>
+            <w:r>
+              <w:rPr>
+                <w:noProof/>
+                <w:webHidden/>
+              </w:rPr>
+              <w:fldChar w:fldCharType="separate"/>
+            </w:r>
+            <w:r>
+              <w:rPr>
+                <w:noProof/>
+                <w:webHidden/>
+              </w:rPr>
+              <w:t>9</w:t>
+            </w:r>
+            <w:r>
+              <w:rPr>
+                <w:noProof/>
+                <w:webHidden/>
+              </w:rPr>
+              <w:fldChar w:fldCharType="end"/>
+            </w:r>
+          </w:hyperlink>
+        </w:p>
+        <w:p>
+          <w:pPr>
+            <w:pStyle w:val="TOC3"/>
+            <w:tabs>
+              <w:tab w:val="right" w:leader="dot" w:pos="9016"/>
+            </w:tabs>
+            <w:rPr>
+              <w:rFonts w:eastAsiaTheme="minorEastAsia"/>
+              <w:noProof/>
+              <w:lang w:eastAsia="en-NZ"/>
+            </w:rPr>
+          </w:pPr>
+          <w:hyperlink w:anchor="_Toc433310611" w:history="1">
+            <w:r>
+              <w:rPr>
+                <w:rStyle w:val="Hyperlink"/>
+                <w:noProof/>
+              </w:rPr>
+              <w:t>5.4.2 Bugs and Fixes</w:t>
+            </w:r>
+            <w:r>
+              <w:rPr>
+                <w:noProof/>
+                <w:webHidden/>
+              </w:rPr>
+              <w:tab/>
+            </w:r>
+            <w:r>
+              <w:rPr>
+                <w:noProof/>
+                <w:webHidden/>
+              </w:rPr>
+              <w:fldChar w:fldCharType="begin"/>
+            </w:r>
+            <w:r>
+              <w:rPr>
+                <w:noProof/>
+                <w:webHidden/>
+              </w:rPr>
+              <w:instrText xml:space="preserve"> PAGEREF _Toc433310611 \h </w:instrText>
+            </w:r>
+            <w:r>
+              <w:rPr>
+                <w:noProof/>
+                <w:webHidden/>
+              </w:rPr>
+            </w:r>
+            <w:r>
+              <w:rPr>
+                <w:noProof/>
+                <w:webHidden/>
+              </w:rPr>
+              <w:fldChar w:fldCharType="separate"/>
+            </w:r>
+            <w:r>
+              <w:rPr>
+                <w:noProof/>
+                <w:webHidden/>
+              </w:rPr>
+              <w:t>9</w:t>
+            </w:r>
+            <w:r>
+              <w:rPr>
+                <w:noProof/>
+                <w:webHidden/>
+              </w:rPr>
+              <w:fldChar w:fldCharType="end"/>
+            </w:r>
+          </w:hyperlink>
+        </w:p>
+        <w:p>
+          <w:pPr>
+            <w:pStyle w:val="TOC1"/>
+            <w:tabs>
+              <w:tab w:val="right" w:leader="dot" w:pos="9016"/>
+            </w:tabs>
+            <w:rPr>
+              <w:rFonts w:eastAsiaTheme="minorEastAsia"/>
+              <w:noProof/>
+              <w:lang w:eastAsia="en-NZ"/>
+            </w:rPr>
+          </w:pPr>
+          <w:hyperlink w:anchor="_Toc433310612" w:history="1">
+            <w:r>
+              <w:rPr>
+                <w:rStyle w:val="Hyperlink"/>
+                <w:noProof/>
+              </w:rPr>
+              <w:t>6 Future Work</w:t>
+            </w:r>
+            <w:r>
+              <w:rPr>
+                <w:noProof/>
+                <w:webHidden/>
+              </w:rPr>
+              <w:tab/>
+            </w:r>
+            <w:r>
+              <w:rPr>
+                <w:noProof/>
+                <w:webHidden/>
+              </w:rPr>
+              <w:fldChar w:fldCharType="begin"/>
+            </w:r>
+            <w:r>
+              <w:rPr>
+                <w:noProof/>
+                <w:webHidden/>
+              </w:rPr>
+              <w:instrText xml:space="preserve"> PAGEREF _Toc433310612 \h </w:instrText>
+            </w:r>
+            <w:r>
+              <w:rPr>
+                <w:noProof/>
+                <w:webHidden/>
+              </w:rPr>
+            </w:r>
+            <w:r>
+              <w:rPr>
+                <w:noProof/>
+                <w:webHidden/>
+              </w:rPr>
+              <w:fldChar w:fldCharType="separate"/>
+            </w:r>
+            <w:r>
+              <w:rPr>
+                <w:noProof/>
+                <w:webHidden/>
+              </w:rPr>
+              <w:t>10</w:t>
+            </w:r>
+            <w:r>
+              <w:rPr>
+                <w:noProof/>
+                <w:webHidden/>
+              </w:rPr>
+              <w:fldChar w:fldCharType="end"/>
+            </w:r>
+          </w:hyperlink>
+        </w:p>
+        <w:p>
+          <w:pPr>
+            <w:pStyle w:val="TOC1"/>
+            <w:tabs>
+              <w:tab w:val="right" w:leader="dot" w:pos="9016"/>
+            </w:tabs>
+            <w:rPr>
+              <w:rFonts w:eastAsiaTheme="minorEastAsia"/>
+              <w:noProof/>
+              <w:lang w:eastAsia="en-NZ"/>
+            </w:rPr>
+          </w:pPr>
+          <w:hyperlink w:anchor="_Toc433310613" w:history="1">
+            <w:r>
+              <w:rPr>
+                <w:rStyle w:val="Hyperlink"/>
+                <w:noProof/>
+              </w:rPr>
+              <w:t>7 Conclusions</w:t>
+            </w:r>
+            <w:r>
+              <w:rPr>
+                <w:noProof/>
+                <w:webHidden/>
+              </w:rPr>
+              <w:tab/>
+            </w:r>
+            <w:r>
+              <w:rPr>
+                <w:noProof/>
+                <w:webHidden/>
+              </w:rPr>
+              <w:fldChar w:fldCharType="begin"/>
+            </w:r>
+            <w:r>
+              <w:rPr>
+                <w:noProof/>
+                <w:webHidden/>
+              </w:rPr>
+              <w:instrText xml:space="preserve"> PAGEREF _Toc433310613 \h </w:instrText>
+            </w:r>
+            <w:r>
+              <w:rPr>
+                <w:noProof/>
+                <w:webHidden/>
+              </w:rPr>
+            </w:r>
+            <w:r>
+              <w:rPr>
+                <w:noProof/>
+                <w:webHidden/>
+              </w:rPr>
+              <w:fldChar w:fldCharType="separate"/>
+            </w:r>
+            <w:r>
+              <w:rPr>
+                <w:noProof/>
+                <w:webHidden/>
+              </w:rPr>
+              <w:t>11</w:t>
+            </w:r>
+            <w:r>
+              <w:rPr>
+                <w:noProof/>
+                <w:webHidden/>
+              </w:rPr>
+              <w:fldChar w:fldCharType="end"/>
+            </w:r>
+          </w:hyperlink>
+        </w:p>
+        <w:p>
+          <w:pPr>
+            <w:pStyle w:val="TOC1"/>
+            <w:tabs>
+              <w:tab w:val="right" w:leader="dot" w:pos="9016"/>
+            </w:tabs>
+            <w:rPr>
+              <w:rFonts w:eastAsiaTheme="minorEastAsia"/>
+              <w:noProof/>
+              <w:lang w:eastAsia="en-NZ"/>
+            </w:rPr>
+          </w:pPr>
+          <w:hyperlink w:anchor="_Toc433310614" w:history="1">
+            <w:r>
+              <w:rPr>
+                <w:rStyle w:val="Hyperlink"/>
+                <w:noProof/>
+              </w:rPr>
+              <w:t>8 Appendices</w:t>
+            </w:r>
+            <w:r>
+              <w:rPr>
+                <w:noProof/>
+                <w:webHidden/>
+              </w:rPr>
+              <w:tab/>
+            </w:r>
+            <w:r>
+              <w:rPr>
+                <w:noProof/>
+                <w:webHidden/>
+              </w:rPr>
+              <w:fldChar w:fldCharType="begin"/>
+            </w:r>
+            <w:r>
+              <w:rPr>
+                <w:noProof/>
+                <w:webHidden/>
+              </w:rPr>
+              <w:instrText xml:space="preserve"> PAGEREF _Toc433310614 \h </w:instrText>
+            </w:r>
+            <w:r>
+              <w:rPr>
+                <w:noProof/>
+                <w:webHidden/>
+              </w:rPr>
+            </w:r>
+            <w:r>
+              <w:rPr>
+                <w:noProof/>
+                <w:webHidden/>
+              </w:rPr>
+              <w:fldChar w:fldCharType="separate"/>
+            </w:r>
+            <w:r>
+              <w:rPr>
+                <w:noProof/>
+                <w:webHidden/>
+              </w:rPr>
+              <w:t>12</w:t>
+            </w:r>
+            <w:r>
+              <w:rPr>
+                <w:noProof/>
+                <w:webHidden/>
+              </w:rPr>
+              <w:fldChar w:fldCharType="end"/>
+            </w:r>
+          </w:hyperlink>
+        </w:p>
+        <w:p>
+          <w:pPr>
+            <w:pStyle w:val="TOC2"/>
+            <w:tabs>
+              <w:tab w:val="right" w:leader="dot" w:pos="9016"/>
+            </w:tabs>
+            <w:rPr>
+              <w:rFonts w:eastAsiaTheme="minorEastAsia"/>
+              <w:noProof/>
+              <w:lang w:eastAsia="en-NZ"/>
+            </w:rPr>
+          </w:pPr>
+          <w:hyperlink w:anchor="_Toc433310615" w:history="1">
+            <w:r>
+              <w:rPr>
+                <w:rStyle w:val="Hyperlink"/>
+                <w:noProof/>
+              </w:rPr>
+              <w:t>8.1 User Manual</w:t>
+            </w:r>
+            <w:r>
+              <w:rPr>
+                <w:noProof/>
+                <w:webHidden/>
+              </w:rPr>
+              <w:tab/>
+            </w:r>
+            <w:r>
+              <w:rPr>
+                <w:noProof/>
+                <w:webHidden/>
+              </w:rPr>
+              <w:fldChar w:fldCharType="begin"/>
+            </w:r>
+            <w:r>
+              <w:rPr>
+                <w:noProof/>
+                <w:webHidden/>
+              </w:rPr>
+              <w:instrText xml:space="preserve"> PAGEREF _Toc433310615 \h </w:instrText>
+            </w:r>
+            <w:r>
+              <w:rPr>
+                <w:noProof/>
+                <w:webHidden/>
+              </w:rPr>
+            </w:r>
+            <w:r>
+              <w:rPr>
+                <w:noProof/>
+                <w:webHidden/>
+              </w:rPr>
+              <w:fldChar w:fldCharType="separate"/>
+            </w:r>
+            <w:r>
+              <w:rPr>
+                <w:noProof/>
+                <w:webHidden/>
+              </w:rPr>
+              <w:t>12</w:t>
+            </w:r>
+            <w:r>
+              <w:rPr>
+                <w:noProof/>
+                <w:webHidden/>
+              </w:rPr>
+              <w:fldChar w:fldCharType="end"/>
+            </w:r>
+          </w:hyperlink>
+        </w:p>
+        <w:p>
+          <w:r>
+            <w:rPr>
+              <w:b/>
+              <w:bCs/>
+              <w:noProof/>
+            </w:rPr>
+            <w:fldChar w:fldCharType="end"/>
+          </w:r>
+        </w:p>
+      </w:sdtContent>
+    </w:sdt>
     <w:p>
       <w:pPr>
         <w:jc w:val="both"/>
@@ -217,31 +3210,18 @@
         <w:pStyle w:val="Heading1"/>
         <w:jc w:val="both"/>
       </w:pPr>
+      <w:bookmarkStart w:id="1" w:name="_Toc433310575"/>
       <w:r>
         <w:lastRenderedPageBreak/>
-        <w:t>Table of Contents</w:t>
-      </w:r>
-    </w:p>
-    <w:p>
-      <w:pPr>
-        <w:jc w:val="both"/>
-      </w:pPr>
-      <w:r>
-        <w:br w:type="page"/>
-      </w:r>
-    </w:p>
-    <w:p>
-      <w:pPr>
-        <w:pStyle w:val="Heading1"/>
-        <w:jc w:val="both"/>
-      </w:pPr>
-      <w:r>
-        <w:lastRenderedPageBreak/>
-        <w:t xml:space="preserve">1.0 </w:t>
+        <w:t>1</w:t>
+      </w:r>
+      <w:r>
+        <w:t xml:space="preserve"> </w:t>
       </w:r>
       <w:r>
         <w:t>Introduction</w:t>
       </w:r>
+      <w:bookmarkEnd w:id="1"/>
     </w:p>
     <w:p>
       <w:pPr>
@@ -401,7 +3381,13 @@
         <w:jc w:val="both"/>
       </w:pPr>
       <w:r>
-        <w:t xml:space="preserve">The development is broken up into three sections: </w:t>
+        <w:t xml:space="preserve">The development is broken up into </w:t>
+      </w:r>
+      <w:r>
+        <w:t>seven</w:t>
+      </w:r>
+      <w:r>
+        <w:t xml:space="preserve"> sections: </w:t>
       </w:r>
     </w:p>
     <w:p>
@@ -414,7 +3400,7 @@
         <w:jc w:val="both"/>
       </w:pPr>
       <w:r>
-        <w:t>Pair project</w:t>
+        <w:t>GUI Design</w:t>
       </w:r>
     </w:p>
     <w:p>
@@ -427,7 +3413,7 @@
         <w:jc w:val="both"/>
       </w:pPr>
       <w:r>
-        <w:t>Beta submission</w:t>
+        <w:t>Functionality</w:t>
       </w:r>
     </w:p>
     <w:p>
@@ -440,14 +3426,53 @@
         <w:jc w:val="both"/>
       </w:pPr>
       <w:r>
-        <w:t>Final design</w:t>
-      </w:r>
-    </w:p>
-    <w:p>
-      <w:pPr>
+        <w:t>Code Design</w:t>
+      </w:r>
+    </w:p>
+    <w:p>
+      <w:pPr>
+        <w:pStyle w:val="ListParagraph"/>
+        <w:numPr>
+          <w:ilvl w:val="0"/>
+          <w:numId w:val="3"/>
+        </w:numPr>
         <w:jc w:val="both"/>
       </w:pPr>
       <w:r>
+        <w:t>Evaluation and Testing</w:t>
+      </w:r>
+    </w:p>
+    <w:p>
+      <w:pPr>
+        <w:pStyle w:val="ListParagraph"/>
+        <w:numPr>
+          <w:ilvl w:val="0"/>
+          <w:numId w:val="3"/>
+        </w:numPr>
+        <w:jc w:val="both"/>
+      </w:pPr>
+      <w:r>
+        <w:t>Future Work</w:t>
+      </w:r>
+    </w:p>
+    <w:p>
+      <w:pPr>
+        <w:pStyle w:val="ListParagraph"/>
+        <w:numPr>
+          <w:ilvl w:val="0"/>
+          <w:numId w:val="3"/>
+        </w:numPr>
+        <w:jc w:val="both"/>
+      </w:pPr>
+      <w:r>
+        <w:t>Conclusions</w:t>
+      </w:r>
+    </w:p>
+    <w:p>
+      <w:pPr>
+        <w:jc w:val="both"/>
+      </w:pPr>
+      <w:r>
         <w:t xml:space="preserve">Each of these subheadings is broken up into sections based on the stages at which feedback from the client and other users was received as this signalled obvious breaks and re-evaluation of design implementation in the project.  </w:t>
       </w:r>
     </w:p>
@@ -468,31 +3493,211 @@
       <w:pPr>
         <w:pStyle w:val="Heading1"/>
       </w:pPr>
+      <w:bookmarkStart w:id="2" w:name="_Toc433310576"/>
       <w:r>
         <w:lastRenderedPageBreak/>
-        <w:t>2.0 Discussion</w:t>
-      </w:r>
+        <w:t>2</w:t>
+      </w:r>
+      <w:r>
+        <w:t xml:space="preserve"> </w:t>
+      </w:r>
+      <w:r>
+        <w:t>GUI Design</w:t>
+      </w:r>
+      <w:bookmarkEnd w:id="2"/>
     </w:p>
     <w:p>
       <w:pPr>
         <w:pStyle w:val="Heading2"/>
       </w:pPr>
-      <w:r>
-        <w:t>2.1 Pair Project</w:t>
+      <w:bookmarkStart w:id="3" w:name="_Toc433310577"/>
+      <w:r>
+        <w:t>2.1 Choice of programming language and packages used</w:t>
+      </w:r>
+      <w:bookmarkEnd w:id="3"/>
+      <w:r>
+        <w:t xml:space="preserve"> </w:t>
       </w:r>
     </w:p>
     <w:p>
       <w:pPr>
         <w:pStyle w:val="Heading3"/>
       </w:pPr>
-      <w:r>
-        <w:t>2.1.1 Project Specifications</w:t>
-      </w:r>
-    </w:p>
-    <w:p>
-      <w:pPr>
-        <w:jc w:val="both"/>
-      </w:pPr>
+      <w:bookmarkStart w:id="4" w:name="_Toc433310578"/>
+      <w:r>
+        <w:t>2.1.1 Discussion on Use of Java in Project</w:t>
+      </w:r>
+      <w:bookmarkEnd w:id="4"/>
+      <w:r>
+        <w:t xml:space="preserve"> </w:t>
+      </w:r>
+    </w:p>
+    <w:p>
+      <w:pPr>
+        <w:pStyle w:val="Heading3"/>
+      </w:pPr>
+      <w:bookmarkStart w:id="5" w:name="_Toc433310579"/>
+      <w:r>
+        <w:t>2.1.2 Other Libraries</w:t>
+      </w:r>
+      <w:bookmarkEnd w:id="5"/>
+      <w:r>
+        <w:t xml:space="preserve"> </w:t>
+      </w:r>
+    </w:p>
+    <w:p>
+      <w:pPr>
+        <w:pStyle w:val="Heading2"/>
+      </w:pPr>
+      <w:bookmarkStart w:id="6" w:name="_Toc433310580"/>
+      <w:r>
+        <w:t xml:space="preserve">2.2 </w:t>
+      </w:r>
+      <w:r>
+        <w:t>Colour Consideration</w:t>
+      </w:r>
+      <w:bookmarkEnd w:id="6"/>
+    </w:p>
+    <w:p>
+      <w:pPr>
+        <w:pStyle w:val="Heading2"/>
+      </w:pPr>
+      <w:bookmarkStart w:id="7" w:name="_Toc433310581"/>
+      <w:r>
+        <w:t xml:space="preserve">2.3 </w:t>
+      </w:r>
+      <w:r>
+        <w:t>D</w:t>
+      </w:r>
+      <w:r>
+        <w:t>iscussion of Layout</w:t>
+      </w:r>
+      <w:bookmarkEnd w:id="7"/>
+      <w:r>
+        <w:t xml:space="preserve"> </w:t>
+      </w:r>
+    </w:p>
+    <w:p>
+      <w:pPr>
+        <w:pStyle w:val="Heading3"/>
+      </w:pPr>
+      <w:bookmarkStart w:id="8" w:name="_Toc433310582"/>
+      <w:r>
+        <w:t>2.3.1 Layout of Panels</w:t>
+      </w:r>
+      <w:bookmarkEnd w:id="8"/>
+    </w:p>
+    <w:p>
+      <w:pPr>
+        <w:pStyle w:val="Heading3"/>
+      </w:pPr>
+      <w:bookmarkStart w:id="9" w:name="_Toc433310583"/>
+      <w:r>
+        <w:t xml:space="preserve">2.3.2 Layout of Buttons and Text </w:t>
+      </w:r>
+      <w:r>
+        <w:t>within</w:t>
+      </w:r>
+      <w:r>
+        <w:t xml:space="preserve"> Each Panel</w:t>
+      </w:r>
+      <w:bookmarkEnd w:id="9"/>
+    </w:p>
+    <w:p>
+      <w:pPr>
+        <w:pStyle w:val="Heading2"/>
+      </w:pPr>
+      <w:bookmarkStart w:id="10" w:name="_Toc433310584"/>
+      <w:r>
+        <w:t>2.4 Presentation of I</w:t>
+      </w:r>
+      <w:r>
+        <w:t>nformation</w:t>
+      </w:r>
+      <w:bookmarkEnd w:id="10"/>
+      <w:r>
+        <w:t xml:space="preserve"> </w:t>
+      </w:r>
+    </w:p>
+    <w:p>
+      <w:pPr>
+        <w:pStyle w:val="Heading3"/>
+      </w:pPr>
+      <w:bookmarkStart w:id="11" w:name="_Toc433310585"/>
+      <w:r>
+        <w:t>2.4.1 Pop-up Messages</w:t>
+      </w:r>
+      <w:bookmarkEnd w:id="11"/>
+    </w:p>
+    <w:p>
+      <w:pPr>
+        <w:pStyle w:val="Heading4"/>
+      </w:pPr>
+      <w:r>
+        <w:t>2.4.1.1 Error Messages</w:t>
+      </w:r>
+    </w:p>
+    <w:p>
+      <w:pPr>
+        <w:pStyle w:val="Heading4"/>
+      </w:pPr>
+      <w:r>
+        <w:t>2.4.1.2 Information Messages</w:t>
+      </w:r>
+    </w:p>
+    <w:p>
+      <w:pPr>
+        <w:pStyle w:val="Heading4"/>
+      </w:pPr>
+      <w:r>
+        <w:t>2.4.1.3 General Messages</w:t>
+      </w:r>
+    </w:p>
+    <w:p>
+      <w:pPr>
+        <w:pStyle w:val="Heading3"/>
+      </w:pPr>
+      <w:bookmarkStart w:id="12" w:name="_Toc433310586"/>
+      <w:r>
+        <w:t>2.4.2 Text Messages</w:t>
+      </w:r>
+      <w:bookmarkEnd w:id="12"/>
+    </w:p>
+    <w:p>
+      <w:pPr>
+        <w:pStyle w:val="Heading2"/>
+      </w:pPr>
+      <w:bookmarkStart w:id="13" w:name="_Toc433310587"/>
+      <w:r>
+        <w:t xml:space="preserve">2.5 </w:t>
+      </w:r>
+      <w:bookmarkEnd w:id="13"/>
+      <w:r>
+        <w:t>Main Frame</w:t>
+      </w:r>
+    </w:p>
+    <w:p>
+      <w:pPr>
+        <w:pStyle w:val="Heading2"/>
+      </w:pPr>
+      <w:bookmarkStart w:id="14" w:name="_Toc433310588"/>
+      <w:r>
+        <w:t xml:space="preserve">2.6 </w:t>
+      </w:r>
+      <w:r>
+        <w:t>Adding Audio</w:t>
+      </w:r>
+      <w:bookmarkEnd w:id="14"/>
+    </w:p>
+    <w:p>
+      <w:pPr>
+        <w:pStyle w:val="Heading2"/>
+      </w:pPr>
+      <w:r>
+        <w:t>2.7 Create a New Audio</w:t>
+      </w:r>
+      <w:bookmarkStart w:id="15" w:name="_GoBack"/>
+      <w:bookmarkEnd w:id="15"/>
       <w:r>
         <w:br w:type="page"/>
       </w:r>
@@ -500,21 +3705,404 @@
     <w:p>
       <w:pPr>
         <w:pStyle w:val="Heading1"/>
-        <w:jc w:val="both"/>
-      </w:pPr>
+      </w:pPr>
+      <w:bookmarkStart w:id="16" w:name="_Toc433310589"/>
       <w:r>
         <w:lastRenderedPageBreak/>
-        <w:t>Discussion</w:t>
-      </w:r>
+        <w:t>3 Discussion about functionality of product</w:t>
+      </w:r>
+      <w:bookmarkEnd w:id="16"/>
+      <w:r>
+        <w:t xml:space="preserve"> </w:t>
+      </w:r>
+    </w:p>
+    <w:p>
+      <w:pPr>
+        <w:pStyle w:val="Heading2"/>
+      </w:pPr>
+      <w:r>
+        <w:t>3.1 Creating Commentary Audio Files</w:t>
+      </w:r>
+    </w:p>
+    <w:p>
+      <w:pPr>
+        <w:pStyle w:val="Heading2"/>
+      </w:pPr>
+      <w:r>
+        <w:t>3.2 Playing a Video</w:t>
+      </w:r>
+    </w:p>
+    <w:p>
+      <w:pPr>
+        <w:pStyle w:val="Heading2"/>
+      </w:pPr>
+      <w:r>
+        <w:t>3.3 Adding Audio Files to a Selected Video</w:t>
+      </w:r>
+    </w:p>
+    <w:p>
+      <w:pPr>
+        <w:pStyle w:val="Heading2"/>
+      </w:pPr>
+      <w:r>
+        <w:t>3.4 Saving Videos</w:t>
+      </w:r>
+    </w:p>
+    <w:p>
+      <w:pPr>
+        <w:pStyle w:val="Heading2"/>
+      </w:pPr>
+      <w:r>
+        <w:t>3.5 Festival Functionality</w:t>
+      </w:r>
+    </w:p>
+    <w:p/>
+    <w:p/>
+    <w:p>
+      <w:pPr>
+        <w:pStyle w:val="Heading2"/>
+      </w:pPr>
+      <w:bookmarkStart w:id="17" w:name="_Toc433310590"/>
+      <w:r>
+        <w:t>3.1 What was the motivation of the selected functionality?</w:t>
+      </w:r>
+      <w:bookmarkEnd w:id="17"/>
+    </w:p>
+    <w:p>
+      <w:pPr>
+        <w:pStyle w:val="Heading2"/>
+      </w:pPr>
+      <w:bookmarkStart w:id="18" w:name="_Toc433310591"/>
+      <w:r>
+        <w:t>3.2 Wh</w:t>
+      </w:r>
+      <w:r>
+        <w:t>at were the usability decisions?</w:t>
+      </w:r>
+      <w:bookmarkEnd w:id="18"/>
+      <w:r>
+        <w:t xml:space="preserve"> </w:t>
+      </w:r>
+    </w:p>
+    <w:p>
       <w:r>
         <w:br w:type="page"/>
       </w:r>
     </w:p>
     <w:p>
       <w:pPr>
-        <w:jc w:val="both"/>
-      </w:pPr>
-    </w:p>
+        <w:pStyle w:val="Heading1"/>
+      </w:pPr>
+      <w:bookmarkStart w:id="19" w:name="_Toc433310592"/>
+      <w:r>
+        <w:lastRenderedPageBreak/>
+        <w:t>4 Discussion about code design and development of product</w:t>
+      </w:r>
+      <w:bookmarkEnd w:id="19"/>
+      <w:r>
+        <w:t xml:space="preserve"> </w:t>
+      </w:r>
+    </w:p>
+    <w:p>
+      <w:pPr>
+        <w:pStyle w:val="Heading2"/>
+      </w:pPr>
+      <w:bookmarkStart w:id="20" w:name="_Toc433310593"/>
+      <w:r>
+        <w:t>4.1 Documentation of software design</w:t>
+      </w:r>
+      <w:bookmarkEnd w:id="20"/>
+      <w:r>
+        <w:t xml:space="preserve"> </w:t>
+      </w:r>
+    </w:p>
+    <w:p>
+      <w:pPr>
+        <w:pStyle w:val="Heading2"/>
+      </w:pPr>
+      <w:bookmarkStart w:id="21" w:name="_Toc433310594"/>
+      <w:r>
+        <w:t xml:space="preserve">4.2 </w:t>
+      </w:r>
+      <w:r>
+        <w:t>Development Process</w:t>
+      </w:r>
+      <w:bookmarkEnd w:id="21"/>
+    </w:p>
+    <w:p>
+      <w:pPr>
+        <w:pStyle w:val="Heading3"/>
+      </w:pPr>
+      <w:bookmarkStart w:id="22" w:name="_Toc433310595"/>
+      <w:r>
+        <w:t>4.2.1 Development Process Implemented</w:t>
+      </w:r>
+      <w:bookmarkEnd w:id="22"/>
+    </w:p>
+    <w:p>
+      <w:pPr>
+        <w:pStyle w:val="Heading3"/>
+      </w:pPr>
+      <w:bookmarkStart w:id="23" w:name="_Toc433310596"/>
+      <w:r>
+        <w:t>4.2.2 How this Affected the Project</w:t>
+      </w:r>
+      <w:bookmarkEnd w:id="23"/>
+    </w:p>
+    <w:p>
+      <w:pPr>
+        <w:pStyle w:val="Heading3"/>
+      </w:pPr>
+      <w:bookmarkStart w:id="24" w:name="_Toc433310597"/>
+      <w:r>
+        <w:t>4.2.3 Discussion on Process</w:t>
+      </w:r>
+      <w:bookmarkEnd w:id="24"/>
+    </w:p>
+    <w:p>
+      <w:pPr>
+        <w:pStyle w:val="Heading2"/>
+      </w:pPr>
+      <w:bookmarkStart w:id="25" w:name="_Toc433310598"/>
+      <w:r>
+        <w:t xml:space="preserve">4.3 </w:t>
+      </w:r>
+      <w:r>
+        <w:t>Innovative Implementation</w:t>
+      </w:r>
+      <w:bookmarkEnd w:id="25"/>
+    </w:p>
+    <w:p>
+      <w:pPr>
+        <w:pStyle w:val="Heading2"/>
+      </w:pPr>
+      <w:bookmarkStart w:id="26" w:name="_Toc433310599"/>
+      <w:r>
+        <w:t>4.4 Shortcut keys- motivations, implementation</w:t>
+      </w:r>
+      <w:bookmarkEnd w:id="26"/>
+      <w:r>
+        <w:t xml:space="preserve"> </w:t>
+      </w:r>
+    </w:p>
+    <w:p>
+      <w:pPr>
+        <w:pStyle w:val="Heading2"/>
+      </w:pPr>
+      <w:bookmarkStart w:id="27" w:name="_Toc433310600"/>
+      <w:r>
+        <w:t>4.5 Other developmental issues.</w:t>
+      </w:r>
+      <w:bookmarkEnd w:id="27"/>
+    </w:p>
+    <w:p>
+      <w:r>
+        <w:br w:type="page"/>
+      </w:r>
+    </w:p>
+    <w:p>
+      <w:pPr>
+        <w:pStyle w:val="Heading1"/>
+      </w:pPr>
+      <w:bookmarkStart w:id="28" w:name="_Toc433310601"/>
+      <w:r>
+        <w:lastRenderedPageBreak/>
+        <w:t>5 Description of Evaluation and Testing</w:t>
+      </w:r>
+      <w:bookmarkEnd w:id="28"/>
+      <w:r>
+        <w:t xml:space="preserve"> </w:t>
+      </w:r>
+    </w:p>
+    <w:p>
+      <w:pPr>
+        <w:pStyle w:val="Heading2"/>
+      </w:pPr>
+      <w:bookmarkStart w:id="29" w:name="_Toc433310602"/>
+      <w:r>
+        <w:t>5.1 Evaluation and Testing</w:t>
+      </w:r>
+      <w:r>
+        <w:t>: Developer</w:t>
+      </w:r>
+      <w:bookmarkEnd w:id="29"/>
+    </w:p>
+    <w:p>
+      <w:pPr>
+        <w:pStyle w:val="Heading2"/>
+      </w:pPr>
+      <w:bookmarkStart w:id="30" w:name="_Toc433310603"/>
+      <w:r>
+        <w:t>5.2 Evaluation from Clients after Pair Project</w:t>
+      </w:r>
+      <w:bookmarkEnd w:id="30"/>
+    </w:p>
+    <w:p>
+      <w:pPr>
+        <w:pStyle w:val="Heading3"/>
+      </w:pPr>
+      <w:bookmarkStart w:id="31" w:name="_Toc433310604"/>
+      <w:r>
+        <w:t>5.2.1 Changes from Assignment 3</w:t>
+      </w:r>
+      <w:bookmarkEnd w:id="31"/>
+    </w:p>
+    <w:p>
+      <w:pPr>
+        <w:pStyle w:val="Heading3"/>
+      </w:pPr>
+      <w:bookmarkStart w:id="32" w:name="_Toc433310605"/>
+      <w:r>
+        <w:t>5.2.2 Justification for decisions</w:t>
+      </w:r>
+      <w:bookmarkEnd w:id="32"/>
+    </w:p>
+    <w:p>
+      <w:pPr>
+        <w:pStyle w:val="Heading2"/>
+      </w:pPr>
+      <w:bookmarkStart w:id="33" w:name="_Toc433310606"/>
+      <w:r>
+        <w:t>5.3</w:t>
+      </w:r>
+      <w:r>
+        <w:t xml:space="preserve"> Results of Evaluation and Testing of product by allocated Class Peers</w:t>
+      </w:r>
+      <w:bookmarkEnd w:id="33"/>
+    </w:p>
+    <w:p>
+      <w:pPr>
+        <w:pStyle w:val="Heading3"/>
+      </w:pPr>
+      <w:bookmarkStart w:id="34" w:name="_Toc433310607"/>
+      <w:r>
+        <w:t>5.3</w:t>
+      </w:r>
+      <w:r>
+        <w:t xml:space="preserve">.1 </w:t>
+      </w:r>
+      <w:r>
+        <w:t>Changes from Beta version</w:t>
+      </w:r>
+      <w:bookmarkEnd w:id="34"/>
+      <w:r>
+        <w:t xml:space="preserve"> </w:t>
+      </w:r>
+    </w:p>
+    <w:p>
+      <w:pPr>
+        <w:pStyle w:val="Heading3"/>
+      </w:pPr>
+      <w:bookmarkStart w:id="35" w:name="_Toc433310608"/>
+      <w:r>
+        <w:t>5.3</w:t>
+      </w:r>
+      <w:r>
+        <w:t xml:space="preserve">.2 </w:t>
+      </w:r>
+      <w:r>
+        <w:t>Justification for decisions</w:t>
+      </w:r>
+      <w:bookmarkEnd w:id="35"/>
+      <w:r>
+        <w:t xml:space="preserve"> </w:t>
+      </w:r>
+    </w:p>
+    <w:p>
+      <w:pPr>
+        <w:pStyle w:val="Heading2"/>
+      </w:pPr>
+      <w:bookmarkStart w:id="36" w:name="_Toc433310609"/>
+      <w:r>
+        <w:t>5.4</w:t>
+      </w:r>
+      <w:r>
+        <w:t xml:space="preserve"> </w:t>
+      </w:r>
+      <w:r>
+        <w:t>Final Design Testing</w:t>
+      </w:r>
+      <w:bookmarkEnd w:id="36"/>
+    </w:p>
+    <w:p>
+      <w:pPr>
+        <w:pStyle w:val="Heading3"/>
+      </w:pPr>
+      <w:bookmarkStart w:id="37" w:name="_Toc433310610"/>
+      <w:r>
+        <w:t>5.4.1 Error handling</w:t>
+      </w:r>
+      <w:bookmarkEnd w:id="37"/>
+    </w:p>
+    <w:p>
+      <w:pPr>
+        <w:pStyle w:val="Heading3"/>
+      </w:pPr>
+      <w:bookmarkStart w:id="38" w:name="_Toc433310611"/>
+      <w:r>
+        <w:t>5.4.2 Bugs and Fixes</w:t>
+      </w:r>
+      <w:bookmarkEnd w:id="38"/>
+    </w:p>
+    <w:p>
+      <w:r>
+        <w:br w:type="page"/>
+      </w:r>
+    </w:p>
+    <w:p>
+      <w:pPr>
+        <w:pStyle w:val="Heading1"/>
+      </w:pPr>
+      <w:bookmarkStart w:id="39" w:name="_Toc433310612"/>
+      <w:r>
+        <w:lastRenderedPageBreak/>
+        <w:t>6 Future Work</w:t>
+      </w:r>
+      <w:bookmarkEnd w:id="39"/>
+    </w:p>
+    <w:p>
+      <w:r>
+        <w:br w:type="page"/>
+      </w:r>
+    </w:p>
+    <w:p>
+      <w:pPr>
+        <w:pStyle w:val="Heading1"/>
+      </w:pPr>
+      <w:bookmarkStart w:id="40" w:name="_Toc433310613"/>
+      <w:r>
+        <w:lastRenderedPageBreak/>
+        <w:t>7 Conclusions</w:t>
+      </w:r>
+      <w:bookmarkEnd w:id="40"/>
+    </w:p>
+    <w:p>
+      <w:r>
+        <w:br w:type="page"/>
+      </w:r>
+    </w:p>
+    <w:p>
+      <w:pPr>
+        <w:pStyle w:val="Heading1"/>
+      </w:pPr>
+      <w:bookmarkStart w:id="41" w:name="_Toc433310614"/>
+      <w:r>
+        <w:lastRenderedPageBreak/>
+        <w:t>8 Appendices</w:t>
+      </w:r>
+      <w:bookmarkEnd w:id="41"/>
+    </w:p>
+    <w:p>
+      <w:pPr>
+        <w:pStyle w:val="Heading2"/>
+      </w:pPr>
+      <w:bookmarkStart w:id="42" w:name="_Toc433310615"/>
+      <w:r>
+        <w:t>8.1 User Manual</w:t>
+      </w:r>
+      <w:bookmarkEnd w:id="42"/>
+    </w:p>
+    <w:p/>
     <w:sectPr>
       <w:pgSz w:w="11906" w:h="16838"/>
       <w:pgMar w:top="1440" w:right="1440" w:bottom="1440" w:left="1440" w:header="708" w:footer="708" w:gutter="0"/>
@@ -1337,6 +4925,28 @@
       <w:szCs w:val="24"/>
     </w:rPr>
   </w:style>
+  <w:style w:type="paragraph" w:styleId="Heading4">
+    <w:name w:val="heading 4"/>
+    <w:basedOn w:val="Normal"/>
+    <w:next w:val="Normal"/>
+    <w:link w:val="Heading4Char"/>
+    <w:uiPriority w:val="9"/>
+    <w:unhideWhenUsed/>
+    <w:qFormat/>
+    <w:rsid w:val="00EB15AF"/>
+    <w:pPr>
+      <w:keepNext/>
+      <w:keepLines/>
+      <w:spacing w:before="40" w:after="0"/>
+      <w:outlineLvl w:val="3"/>
+    </w:pPr>
+    <w:rPr>
+      <w:rFonts w:asciiTheme="majorHAnsi" w:eastAsiaTheme="majorEastAsia" w:hAnsiTheme="majorHAnsi" w:cstheme="majorBidi"/>
+      <w:i/>
+      <w:iCs/>
+      <w:color w:val="2E74B5" w:themeColor="accent1" w:themeShade="BF"/>
+    </w:rPr>
+  </w:style>
   <w:style w:type="character" w:default="1" w:styleId="DefaultParagraphFont">
     <w:name w:val="Default Paragraph Font"/>
     <w:uiPriority w:val="1"/>
@@ -1457,7 +5067,625 @@
       <w:szCs w:val="24"/>
     </w:rPr>
   </w:style>
+  <w:style w:type="paragraph" w:styleId="TOCHeading">
+    <w:name w:val="TOC Heading"/>
+    <w:basedOn w:val="Heading1"/>
+    <w:next w:val="Normal"/>
+    <w:uiPriority w:val="39"/>
+    <w:unhideWhenUsed/>
+    <w:qFormat/>
+    <w:rsid w:val="00C75DD7"/>
+    <w:pPr>
+      <w:outlineLvl w:val="9"/>
+    </w:pPr>
+    <w:rPr>
+      <w:lang w:val="en-US"/>
+    </w:rPr>
+  </w:style>
+  <w:style w:type="paragraph" w:styleId="TOC1">
+    <w:name w:val="toc 1"/>
+    <w:basedOn w:val="Normal"/>
+    <w:next w:val="Normal"/>
+    <w:autoRedefine/>
+    <w:uiPriority w:val="39"/>
+    <w:unhideWhenUsed/>
+    <w:rsid w:val="00C75DD7"/>
+    <w:pPr>
+      <w:spacing w:after="100"/>
+    </w:pPr>
+  </w:style>
+  <w:style w:type="paragraph" w:styleId="TOC2">
+    <w:name w:val="toc 2"/>
+    <w:basedOn w:val="Normal"/>
+    <w:next w:val="Normal"/>
+    <w:autoRedefine/>
+    <w:uiPriority w:val="39"/>
+    <w:unhideWhenUsed/>
+    <w:rsid w:val="00C75DD7"/>
+    <w:pPr>
+      <w:spacing w:after="100"/>
+      <w:ind w:left="220"/>
+    </w:pPr>
+  </w:style>
+  <w:style w:type="paragraph" w:styleId="TOC3">
+    <w:name w:val="toc 3"/>
+    <w:basedOn w:val="Normal"/>
+    <w:next w:val="Normal"/>
+    <w:autoRedefine/>
+    <w:uiPriority w:val="39"/>
+    <w:unhideWhenUsed/>
+    <w:rsid w:val="00C75DD7"/>
+    <w:pPr>
+      <w:spacing w:after="100"/>
+      <w:ind w:left="440"/>
+    </w:pPr>
+  </w:style>
+  <w:style w:type="character" w:styleId="Hyperlink">
+    <w:name w:val="Hyperlink"/>
+    <w:basedOn w:val="DefaultParagraphFont"/>
+    <w:uiPriority w:val="99"/>
+    <w:unhideWhenUsed/>
+    <w:rsid w:val="00C75DD7"/>
+    <w:rPr>
+      <w:color w:val="0563C1" w:themeColor="hyperlink"/>
+      <w:u w:val="single"/>
+    </w:rPr>
+  </w:style>
+  <w:style w:type="character" w:customStyle="1" w:styleId="Heading4Char">
+    <w:name w:val="Heading 4 Char"/>
+    <w:basedOn w:val="DefaultParagraphFont"/>
+    <w:link w:val="Heading4"/>
+    <w:uiPriority w:val="9"/>
+    <w:rsid w:val="00EB15AF"/>
+    <w:rPr>
+      <w:rFonts w:asciiTheme="majorHAnsi" w:eastAsiaTheme="majorEastAsia" w:hAnsiTheme="majorHAnsi" w:cstheme="majorBidi"/>
+      <w:i/>
+      <w:iCs/>
+      <w:color w:val="2E74B5" w:themeColor="accent1" w:themeShade="BF"/>
+    </w:rPr>
+  </w:style>
+  <w:style w:type="character" w:styleId="PlaceholderText">
+    <w:name w:val="Placeholder Text"/>
+    <w:basedOn w:val="DefaultParagraphFont"/>
+    <w:uiPriority w:val="99"/>
+    <w:semiHidden/>
+    <w:rsid w:val="008B2C64"/>
+    <w:rPr>
+      <w:color w:val="808080"/>
+    </w:rPr>
+  </w:style>
 </w:styles>
+</file>
+
+<file path=word/glossary/document.xml><?xml version="1.0" encoding="utf-8"?>
+<w:glossaryDocument xmlns:wpc="http://schemas.microsoft.com/office/word/2010/wordprocessingCanvas" xmlns:mc="http://schemas.openxmlformats.org/markup-compatibility/2006" xmlns:o="urn:schemas-microsoft-com:office:office" xmlns:r="http://schemas.openxmlformats.org/officeDocument/2006/relationships" xmlns:m="http://schemas.openxmlformats.org/officeDocument/2006/math" xmlns:v="urn:schemas-microsoft-com:vml" xmlns:wp14="http://schemas.microsoft.com/office/word/2010/wordprocessingDrawing" xmlns:wp="http://schemas.openxmlformats.org/drawingml/2006/wordprocessingDrawing" xmlns:w10="urn:schemas-microsoft-com:office:word" xmlns:w="http://schemas.openxmlformats.org/wordprocessingml/2006/main" xmlns:w14="http://schemas.microsoft.com/office/word/2010/wordml" xmlns:w15="http://schemas.microsoft.com/office/word/2012/wordml" xmlns:wpg="http://schemas.microsoft.com/office/word/2010/wordprocessingGroup" xmlns:wpi="http://schemas.microsoft.com/office/word/2010/wordprocessingInk" xmlns:wne="http://schemas.microsoft.com/office/word/2006/wordml" xmlns:wps="http://schemas.microsoft.com/office/word/2010/wordprocessingShape" mc:Ignorable="w14 w15 wp14"/>
+</file>
+
+<file path=word/glossary/fontTable.xml><?xml version="1.0" encoding="utf-8"?>
+<w:fonts xmlns:mc="http://schemas.openxmlformats.org/markup-compatibility/2006" xmlns:r="http://schemas.openxmlformats.org/officeDocument/2006/relationships" xmlns:w="http://schemas.openxmlformats.org/wordprocessingml/2006/main" xmlns:w14="http://schemas.microsoft.com/office/word/2010/wordml" xmlns:w15="http://schemas.microsoft.com/office/word/2012/wordml" mc:Ignorable="w14 w15">
+  <w:font w:name="Symbol">
+    <w:panose1 w:val="05050102010706020507"/>
+    <w:charset w:val="02"/>
+    <w:family w:val="roman"/>
+    <w:pitch w:val="variable"/>
+    <w:sig w:usb0="00000000" w:usb1="10000000" w:usb2="00000000" w:usb3="00000000" w:csb0="80000000" w:csb1="00000000"/>
+  </w:font>
+  <w:font w:name="Times New Roman">
+    <w:panose1 w:val="02020603050405020304"/>
+    <w:charset w:val="00"/>
+    <w:family w:val="roman"/>
+    <w:pitch w:val="variable"/>
+    <w:sig w:usb0="E0002EFF" w:usb1="C0007843" w:usb2="00000009" w:usb3="00000000" w:csb0="000001FF" w:csb1="00000000"/>
+  </w:font>
+  <w:font w:name="Courier New">
+    <w:panose1 w:val="02070309020205020404"/>
+    <w:charset w:val="00"/>
+    <w:family w:val="modern"/>
+    <w:pitch w:val="fixed"/>
+    <w:sig w:usb0="E0002AFF" w:usb1="C0007843" w:usb2="00000009" w:usb3="00000000" w:csb0="000001FF" w:csb1="00000000"/>
+  </w:font>
+  <w:font w:name="Wingdings">
+    <w:panose1 w:val="05000000000000000000"/>
+    <w:charset w:val="02"/>
+    <w:family w:val="auto"/>
+    <w:pitch w:val="variable"/>
+    <w:sig w:usb0="00000000" w:usb1="10000000" w:usb2="00000000" w:usb3="00000000" w:csb0="80000000" w:csb1="00000000"/>
+  </w:font>
+  <w:font w:name="Calibri">
+    <w:panose1 w:val="020F0502020204030204"/>
+    <w:charset w:val="00"/>
+    <w:family w:val="swiss"/>
+    <w:pitch w:val="variable"/>
+    <w:sig w:usb0="E00002FF" w:usb1="4000ACFF" w:usb2="00000001" w:usb3="00000000" w:csb0="0000019F" w:csb1="00000000"/>
+  </w:font>
+  <w:font w:name="Calibri Light">
+    <w:panose1 w:val="020F0302020204030204"/>
+    <w:charset w:val="00"/>
+    <w:family w:val="swiss"/>
+    <w:pitch w:val="variable"/>
+    <w:sig w:usb0="A00002EF" w:usb1="4000207B" w:usb2="00000000" w:usb3="00000000" w:csb0="0000019F" w:csb1="00000000"/>
+  </w:font>
+</w:fonts>
+</file>
+
+<file path=word/glossary/settings.xml><?xml version="1.0" encoding="utf-8"?>
+<w:settings xmlns:mc="http://schemas.openxmlformats.org/markup-compatibility/2006" xmlns:o="urn:schemas-microsoft-com:office:office" xmlns:r="http://schemas.openxmlformats.org/officeDocument/2006/relationships" xmlns:m="http://schemas.openxmlformats.org/officeDocument/2006/math" xmlns:v="urn:schemas-microsoft-com:vml" xmlns:w10="urn:schemas-microsoft-com:office:word" xmlns:w="http://schemas.openxmlformats.org/wordprocessingml/2006/main" xmlns:w14="http://schemas.microsoft.com/office/word/2010/wordml" xmlns:w15="http://schemas.microsoft.com/office/word/2012/wordml" xmlns:sl="http://schemas.openxmlformats.org/schemaLibrary/2006/main" mc:Ignorable="w14 w15">
+  <w:view w:val="normal"/>
+  <w:defaultTabStop w:val="720"/>
+  <w:characterSpacingControl w:val="doNotCompress"/>
+  <w:compat>
+    <w:useFELayout/>
+    <w:compatSetting w:name="compatibilityMode" w:uri="http://schemas.microsoft.com/office/word" w:val="15"/>
+    <w:compatSetting w:name="overrideTableStyleFontSizeAndJustification" w:uri="http://schemas.microsoft.com/office/word" w:val="1"/>
+    <w:compatSetting w:name="enableOpenTypeFeatures" w:uri="http://schemas.microsoft.com/office/word" w:val="1"/>
+    <w:compatSetting w:name="doNotFlipMirrorIndents" w:uri="http://schemas.microsoft.com/office/word" w:val="1"/>
+    <w:compatSetting w:name="differentiateMultirowTableHeaders" w:uri="http://schemas.microsoft.com/office/word" w:val="1"/>
+  </w:compat>
+  <w:rsids>
+    <w:rsidRoot w:val="00E67BF0"/>
+    <w:rsid w:val="002957D9"/>
+    <w:rsid w:val="00E67BF0"/>
+  </w:rsids>
+  <m:mathPr>
+    <m:mathFont m:val="Cambria Math"/>
+    <m:brkBin m:val="before"/>
+    <m:brkBinSub m:val="--"/>
+    <m:smallFrac m:val="0"/>
+    <m:dispDef/>
+    <m:lMargin m:val="0"/>
+    <m:rMargin m:val="0"/>
+    <m:defJc m:val="centerGroup"/>
+    <m:wrapIndent m:val="1440"/>
+    <m:intLim m:val="subSup"/>
+    <m:naryLim m:val="undOvr"/>
+  </m:mathPr>
+  <w:themeFontLang w:val="en-NZ"/>
+  <w:clrSchemeMapping w:bg1="light1" w:t1="dark1" w:bg2="light2" w:t2="dark2" w:accent1="accent1" w:accent2="accent2" w:accent3="accent3" w:accent4="accent4" w:accent5="accent5" w:accent6="accent6" w:hyperlink="hyperlink" w:followedHyperlink="followedHyperlink"/>
+  <w:decimalSymbol w:val="."/>
+  <w:listSeparator w:val=","/>
+  <w15:chartTrackingRefBased/>
+</w:settings>
+</file>
+
+<file path=word/glossary/styles.xml><?xml version="1.0" encoding="utf-8"?>
+<w:styles xmlns:mc="http://schemas.openxmlformats.org/markup-compatibility/2006" xmlns:r="http://schemas.openxmlformats.org/officeDocument/2006/relationships" xmlns:w="http://schemas.openxmlformats.org/wordprocessingml/2006/main" xmlns:w14="http://schemas.microsoft.com/office/word/2010/wordml" xmlns:w15="http://schemas.microsoft.com/office/word/2012/wordml" mc:Ignorable="w14 w15">
+  <w:docDefaults>
+    <w:rPrDefault>
+      <w:rPr>
+        <w:rFonts w:asciiTheme="minorHAnsi" w:eastAsiaTheme="minorEastAsia" w:hAnsiTheme="minorHAnsi" w:cstheme="minorBidi"/>
+        <w:sz w:val="22"/>
+        <w:szCs w:val="22"/>
+        <w:lang w:val="en-NZ" w:eastAsia="en-NZ" w:bidi="ar-SA"/>
+      </w:rPr>
+    </w:rPrDefault>
+    <w:pPrDefault>
+      <w:pPr>
+        <w:spacing w:after="160" w:line="259" w:lineRule="auto"/>
+      </w:pPr>
+    </w:pPrDefault>
+  </w:docDefaults>
+  <w:latentStyles w:defLockedState="0" w:defUIPriority="99" w:defSemiHidden="0" w:defUnhideWhenUsed="0" w:defQFormat="0" w:count="371">
+    <w:lsdException w:name="Normal" w:uiPriority="0" w:qFormat="1"/>
+    <w:lsdException w:name="heading 1" w:uiPriority="9" w:qFormat="1"/>
+    <w:lsdException w:name="heading 2" w:semiHidden="1" w:uiPriority="9" w:unhideWhenUsed="1" w:qFormat="1"/>
+    <w:lsdException w:name="heading 3" w:semiHidden="1" w:uiPriority="9" w:unhideWhenUsed="1" w:qFormat="1"/>
+    <w:lsdException w:name="heading 4" w:semiHidden="1" w:uiPriority="9" w:unhideWhenUsed="1" w:qFormat="1"/>
+    <w:lsdException w:name="heading 5" w:semiHidden="1" w:uiPriority="9" w:unhideWhenUsed="1" w:qFormat="1"/>
+    <w:lsdException w:name="heading 6" w:semiHidden="1" w:uiPriority="9" w:unhideWhenUsed="1" w:qFormat="1"/>
+    <w:lsdException w:name="heading 7" w:semiHidden="1" w:uiPriority="9" w:unhideWhenUsed="1" w:qFormat="1"/>
+    <w:lsdException w:name="heading 8" w:semiHidden="1" w:uiPriority="9" w:unhideWhenUsed="1" w:qFormat="1"/>
+    <w:lsdException w:name="heading 9" w:semiHidden="1" w:uiPriority="9" w:unhideWhenUsed="1" w:qFormat="1"/>
+    <w:lsdException w:name="index 1" w:semiHidden="1" w:unhideWhenUsed="1"/>
+    <w:lsdException w:name="index 2" w:semiHidden="1" w:unhideWhenUsed="1"/>
+    <w:lsdException w:name="index 3" w:semiHidden="1" w:unhideWhenUsed="1"/>
+    <w:lsdException w:name="index 4" w:semiHidden="1" w:unhideWhenUsed="1"/>
+    <w:lsdException w:name="index 5" w:semiHidden="1" w:unhideWhenUsed="1"/>
+    <w:lsdException w:name="index 6" w:semiHidden="1" w:unhideWhenUsed="1"/>
+    <w:lsdException w:name="index 7" w:semiHidden="1" w:unhideWhenUsed="1"/>
+    <w:lsdException w:name="index 8" w:semiHidden="1" w:unhideWhenUsed="1"/>
+    <w:lsdException w:name="index 9" w:semiHidden="1" w:unhideWhenUsed="1"/>
+    <w:lsdException w:name="toc 1" w:semiHidden="1" w:uiPriority="39" w:unhideWhenUsed="1"/>
+    <w:lsdException w:name="toc 2" w:semiHidden="1" w:uiPriority="39" w:unhideWhenUsed="1"/>
+    <w:lsdException w:name="toc 3" w:semiHidden="1" w:uiPriority="39" w:unhideWhenUsed="1"/>
+    <w:lsdException w:name="toc 4" w:semiHidden="1" w:uiPriority="39" w:unhideWhenUsed="1"/>
+    <w:lsdException w:name="toc 5" w:semiHidden="1" w:uiPriority="39" w:unhideWhenUsed="1"/>
+    <w:lsdException w:name="toc 6" w:semiHidden="1" w:uiPriority="39" w:unhideWhenUsed="1"/>
+    <w:lsdException w:name="toc 7" w:semiHidden="1" w:uiPriority="39" w:unhideWhenUsed="1"/>
+    <w:lsdException w:name="toc 8" w:semiHidden="1" w:uiPriority="39" w:unhideWhenUsed="1"/>
+    <w:lsdException w:name="toc 9" w:semiHidden="1" w:uiPriority="39" w:unhideWhenUsed="1"/>
+    <w:lsdException w:name="Normal Indent" w:semiHidden="1" w:unhideWhenUsed="1"/>
+    <w:lsdException w:name="footnote text" w:semiHidden="1" w:unhideWhenUsed="1"/>
+    <w:lsdException w:name="annotation text" w:semiHidden="1" w:unhideWhenUsed="1"/>
+    <w:lsdException w:name="header" w:semiHidden="1" w:unhideWhenUsed="1"/>
+    <w:lsdException w:name="footer" w:semiHidden="1" w:unhideWhenUsed="1"/>
+    <w:lsdException w:name="index heading" w:semiHidden="1" w:unhideWhenUsed="1"/>
+    <w:lsdException w:name="caption" w:semiHidden="1" w:uiPriority="35" w:unhideWhenUsed="1" w:qFormat="1"/>
+    <w:lsdException w:name="table of figures" w:semiHidden="1" w:unhideWhenUsed="1"/>
+    <w:lsdException w:name="envelope address" w:semiHidden="1" w:unhideWhenUsed="1"/>
+    <w:lsdException w:name="envelope return" w:semiHidden="1" w:unhideWhenUsed="1"/>
+    <w:lsdException w:name="footnote reference" w:semiHidden="1" w:unhideWhenUsed="1"/>
+    <w:lsdException w:name="annotation reference" w:semiHidden="1" w:unhideWhenUsed="1"/>
+    <w:lsdException w:name="line number" w:semiHidden="1" w:unhideWhenUsed="1"/>
+    <w:lsdException w:name="page number" w:semiHidden="1" w:unhideWhenUsed="1"/>
+    <w:lsdException w:name="endnote reference" w:semiHidden="1" w:unhideWhenUsed="1"/>
+    <w:lsdException w:name="endnote text" w:semiHidden="1" w:unhideWhenUsed="1"/>
+    <w:lsdException w:name="table of authorities" w:semiHidden="1" w:unhideWhenUsed="1"/>
+    <w:lsdException w:name="macro" w:semiHidden="1" w:unhideWhenUsed="1"/>
+    <w:lsdException w:name="toa heading" w:semiHidden="1" w:unhideWhenUsed="1"/>
+    <w:lsdException w:name="List" w:semiHidden="1" w:unhideWhenUsed="1"/>
+    <w:lsdException w:name="List Bullet" w:semiHidden="1" w:unhideWhenUsed="1"/>
+    <w:lsdException w:name="List Number" w:semiHidden="1" w:unhideWhenUsed="1"/>
+    <w:lsdException w:name="List 2" w:semiHidden="1" w:unhideWhenUsed="1"/>
+    <w:lsdException w:name="List 3" w:semiHidden="1" w:unhideWhenUsed="1"/>
+    <w:lsdException w:name="List 4" w:semiHidden="1" w:unhideWhenUsed="1"/>
+    <w:lsdException w:name="List 5" w:semiHidden="1" w:unhideWhenUsed="1"/>
+    <w:lsdException w:name="List Bullet 2" w:semiHidden="1" w:unhideWhenUsed="1"/>
+    <w:lsdException w:name="List Bullet 3" w:semiHidden="1" w:unhideWhenUsed="1"/>
+    <w:lsdException w:name="List Bullet 4" w:semiHidden="1" w:unhideWhenUsed="1"/>
+    <w:lsdException w:name="List Bullet 5" w:semiHidden="1" w:unhideWhenUsed="1"/>
+    <w:lsdException w:name="List Number 2" w:semiHidden="1" w:unhideWhenUsed="1"/>
+    <w:lsdException w:name="List Number 3" w:semiHidden="1" w:unhideWhenUsed="1"/>
+    <w:lsdException w:name="List Number 4" w:semiHidden="1" w:unhideWhenUsed="1"/>
+    <w:lsdException w:name="List Number 5" w:semiHidden="1" w:unhideWhenUsed="1"/>
+    <w:lsdException w:name="Title" w:uiPriority="10" w:qFormat="1"/>
+    <w:lsdException w:name="Closing" w:semiHidden="1" w:unhideWhenUsed="1"/>
+    <w:lsdException w:name="Signature" w:semiHidden="1" w:unhideWhenUsed="1"/>
+    <w:lsdException w:name="Default Paragraph Font" w:semiHidden="1" w:uiPriority="1" w:unhideWhenUsed="1"/>
+    <w:lsdException w:name="Body Text" w:semiHidden="1" w:unhideWhenUsed="1"/>
+    <w:lsdException w:name="Body Text Indent" w:semiHidden="1" w:unhideWhenUsed="1"/>
+    <w:lsdException w:name="List Continue" w:semiHidden="1" w:unhideWhenUsed="1"/>
+    <w:lsdException w:name="List Continue 2" w:semiHidden="1" w:unhideWhenUsed="1"/>
+    <w:lsdException w:name="List Continue 3" w:semiHidden="1" w:unhideWhenUsed="1"/>
+    <w:lsdException w:name="List Continue 4" w:semiHidden="1" w:unhideWhenUsed="1"/>
+    <w:lsdException w:name="List Continue 5" w:semiHidden="1" w:unhideWhenUsed="1"/>
+    <w:lsdException w:name="Message Header" w:semiHidden="1" w:unhideWhenUsed="1"/>
+    <w:lsdException w:name="Subtitle" w:uiPriority="11" w:qFormat="1"/>
+    <w:lsdException w:name="Salutation" w:semiHidden="1" w:unhideWhenUsed="1"/>
+    <w:lsdException w:name="Date" w:semiHidden="1" w:unhideWhenUsed="1"/>
+    <w:lsdException w:name="Body Text First Indent" w:semiHidden="1" w:unhideWhenUsed="1"/>
+    <w:lsdException w:name="Body Text First Indent 2" w:semiHidden="1" w:unhideWhenUsed="1"/>
+    <w:lsdException w:name="Note Heading" w:semiHidden="1" w:unhideWhenUsed="1"/>
+    <w:lsdException w:name="Body Text 2" w:semiHidden="1" w:unhideWhenUsed="1"/>
+    <w:lsdException w:name="Body Text 3" w:semiHidden="1" w:unhideWhenUsed="1"/>
+    <w:lsdException w:name="Body Text Indent 2" w:semiHidden="1" w:unhideWhenUsed="1"/>
+    <w:lsdException w:name="Body Text Indent 3" w:semiHidden="1" w:unhideWhenUsed="1"/>
+    <w:lsdException w:name="Block Text" w:semiHidden="1" w:unhideWhenUsed="1"/>
+    <w:lsdException w:name="Hyperlink" w:semiHidden="1" w:unhideWhenUsed="1"/>
+    <w:lsdException w:name="FollowedHyperlink" w:semiHidden="1" w:unhideWhenUsed="1"/>
+    <w:lsdException w:name="Strong" w:uiPriority="22" w:qFormat="1"/>
+    <w:lsdException w:name="Emphasis" w:uiPriority="20" w:qFormat="1"/>
+    <w:lsdException w:name="Document Map" w:semiHidden="1" w:unhideWhenUsed="1"/>
+    <w:lsdException w:name="Plain Text" w:semiHidden="1" w:unhideWhenUsed="1"/>
+    <w:lsdException w:name="E-mail Signature" w:semiHidden="1" w:unhideWhenUsed="1"/>
+    <w:lsdException w:name="HTML Top of Form" w:semiHidden="1" w:unhideWhenUsed="1"/>
+    <w:lsdException w:name="HTML Bottom of Form" w:semiHidden="1" w:unhideWhenUsed="1"/>
+    <w:lsdException w:name="Normal (Web)" w:semiHidden="1" w:unhideWhenUsed="1"/>
+    <w:lsdException w:name="HTML Acronym" w:semiHidden="1" w:unhideWhenUsed="1"/>
+    <w:lsdException w:name="HTML Address" w:semiHidden="1" w:unhideWhenUsed="1"/>
+    <w:lsdException w:name="HTML Cite" w:semiHidden="1" w:unhideWhenUsed="1"/>
+    <w:lsdException w:name="HTML Code" w:semiHidden="1" w:unhideWhenUsed="1"/>
+    <w:lsdException w:name="HTML Definition" w:semiHidden="1" w:unhideWhenUsed="1"/>
+    <w:lsdException w:name="HTML Keyboard" w:semiHidden="1" w:unhideWhenUsed="1"/>
+    <w:lsdException w:name="HTML Preformatted" w:semiHidden="1" w:unhideWhenUsed="1"/>
+    <w:lsdException w:name="HTML Sample" w:semiHidden="1" w:unhideWhenUsed="1"/>
+    <w:lsdException w:name="HTML Typewriter" w:semiHidden="1" w:unhideWhenUsed="1"/>
+    <w:lsdException w:name="HTML Variable" w:semiHidden="1" w:unhideWhenUsed="1"/>
+    <w:lsdException w:name="Normal Table" w:semiHidden="1" w:unhideWhenUsed="1"/>
+    <w:lsdException w:name="annotation subject" w:semiHidden="1" w:unhideWhenUsed="1"/>
+    <w:lsdException w:name="No List" w:semiHidden="1" w:unhideWhenUsed="1"/>
+    <w:lsdException w:name="Outline List 1" w:semiHidden="1" w:unhideWhenUsed="1"/>
+    <w:lsdException w:name="Outline List 2" w:semiHidden="1" w:unhideWhenUsed="1"/>
+    <w:lsdException w:name="Outline List 3" w:semiHidden="1" w:unhideWhenUsed="1"/>
+    <w:lsdException w:name="Table Simple 1" w:semiHidden="1" w:unhideWhenUsed="1"/>
+    <w:lsdException w:name="Table Simple 2" w:semiHidden="1" w:unhideWhenUsed="1"/>
+    <w:lsdException w:name="Table Simple 3" w:semiHidden="1" w:unhideWhenUsed="1"/>
+    <w:lsdException w:name="Table Classic 1" w:semiHidden="1" w:unhideWhenUsed="1"/>
+    <w:lsdException w:name="Table Classic 2" w:semiHidden="1" w:unhideWhenUsed="1"/>
+    <w:lsdException w:name="Table Classic 3" w:semiHidden="1" w:unhideWhenUsed="1"/>
+    <w:lsdException w:name="Table Classic 4" w:semiHidden="1" w:unhideWhenUsed="1"/>
+    <w:lsdException w:name="Table Colorful 1" w:semiHidden="1" w:unhideWhenUsed="1"/>
+    <w:lsdException w:name="Table Colorful 2" w:semiHidden="1" w:unhideWhenUsed="1"/>
+    <w:lsdException w:name="Table Colorful 3" w:semiHidden="1" w:unhideWhenUsed="1"/>
+    <w:lsdException w:name="Table Columns 1" w:semiHidden="1" w:unhideWhenUsed="1"/>
+    <w:lsdException w:name="Table Columns 2" w:semiHidden="1" w:unhideWhenUsed="1"/>
+    <w:lsdException w:name="Table Columns 3" w:semiHidden="1" w:unhideWhenUsed="1"/>
+    <w:lsdException w:name="Table Columns 4" w:semiHidden="1" w:unhideWhenUsed="1"/>
+    <w:lsdException w:name="Table Columns 5" w:semiHidden="1" w:unhideWhenUsed="1"/>
+    <w:lsdException w:name="Table Grid 1" w:semiHidden="1" w:unhideWhenUsed="1"/>
+    <w:lsdException w:name="Table Grid 2" w:semiHidden="1" w:unhideWhenUsed="1"/>
+    <w:lsdException w:name="Table Grid 3" w:semiHidden="1" w:unhideWhenUsed="1"/>
+    <w:lsdException w:name="Table Grid 4" w:semiHidden="1" w:unhideWhenUsed="1"/>
+    <w:lsdException w:name="Table Grid 5" w:semiHidden="1" w:unhideWhenUsed="1"/>
+    <w:lsdException w:name="Table Grid 6" w:semiHidden="1" w:unhideWhenUsed="1"/>
+    <w:lsdException w:name="Table Grid 7" w:semiHidden="1" w:unhideWhenUsed="1"/>
+    <w:lsdException w:name="Table Grid 8" w:semiHidden="1" w:unhideWhenUsed="1"/>
+    <w:lsdException w:name="Table List 1" w:semiHidden="1" w:unhideWhenUsed="1"/>
+    <w:lsdException w:name="Table List 2" w:semiHidden="1" w:unhideWhenUsed="1"/>
+    <w:lsdException w:name="Table List 3" w:semiHidden="1" w:unhideWhenUsed="1"/>
+    <w:lsdException w:name="Table List 4" w:semiHidden="1" w:unhideWhenUsed="1"/>
+    <w:lsdException w:name="Table List 5" w:semiHidden="1" w:unhideWhenUsed="1"/>
+    <w:lsdException w:name="Table List 6" w:semiHidden="1" w:unhideWhenUsed="1"/>
+    <w:lsdException w:name="Table List 7" w:semiHidden="1" w:unhideWhenUsed="1"/>
+    <w:lsdException w:name="Table List 8" w:semiHidden="1" w:unhideWhenUsed="1"/>
+    <w:lsdException w:name="Table 3D effects 1" w:semiHidden="1" w:unhideWhenUsed="1"/>
+    <w:lsdException w:name="Table 3D effects 2" w:semiHidden="1" w:unhideWhenUsed="1"/>
+    <w:lsdException w:name="Table 3D effects 3" w:semiHidden="1" w:unhideWhenUsed="1"/>
+    <w:lsdException w:name="Table Contemporary" w:semiHidden="1" w:unhideWhenUsed="1"/>
+    <w:lsdException w:name="Table Elegant" w:semiHidden="1" w:unhideWhenUsed="1"/>
+    <w:lsdException w:name="Table Professional" w:semiHidden="1" w:unhideWhenUsed="1"/>
+    <w:lsdException w:name="Table Subtle 1" w:semiHidden="1" w:unhideWhenUsed="1"/>
+    <w:lsdException w:name="Table Subtle 2" w:semiHidden="1" w:unhideWhenUsed="1"/>
+    <w:lsdException w:name="Table Web 1" w:semiHidden="1" w:unhideWhenUsed="1"/>
+    <w:lsdException w:name="Table Web 2" w:semiHidden="1" w:unhideWhenUsed="1"/>
+    <w:lsdException w:name="Table Web 3" w:semiHidden="1" w:unhideWhenUsed="1"/>
+    <w:lsdException w:name="Balloon Text" w:semiHidden="1" w:unhideWhenUsed="1"/>
+    <w:lsdException w:name="Table Grid" w:uiPriority="39"/>
+    <w:lsdException w:name="Table Theme" w:semiHidden="1" w:unhideWhenUsed="1"/>
+    <w:lsdException w:name="Placeholder Text" w:semiHidden="1"/>
+    <w:lsdException w:name="No Spacing" w:uiPriority="1" w:qFormat="1"/>
+    <w:lsdException w:name="Light Shading" w:uiPriority="60"/>
+    <w:lsdException w:name="Light List" w:uiPriority="61"/>
+    <w:lsdException w:name="Light Grid" w:uiPriority="62"/>
+    <w:lsdException w:name="Medium Shading 1" w:uiPriority="63"/>
+    <w:lsdException w:name="Medium Shading 2" w:uiPriority="64"/>
+    <w:lsdException w:name="Medium List 1" w:uiPriority="65"/>
+    <w:lsdException w:name="Medium List 2" w:uiPriority="66"/>
+    <w:lsdException w:name="Medium Grid 1" w:uiPriority="67"/>
+    <w:lsdException w:name="Medium Grid 2" w:uiPriority="68"/>
+    <w:lsdException w:name="Medium Grid 3" w:uiPriority="69"/>
+    <w:lsdException w:name="Dark List" w:uiPriority="70"/>
+    <w:lsdException w:name="Colorful Shading" w:uiPriority="71"/>
+    <w:lsdException w:name="Colorful List" w:uiPriority="72"/>
+    <w:lsdException w:name="Colorful Grid" w:uiPriority="73"/>
+    <w:lsdException w:name="Light Shading Accent 1" w:uiPriority="60"/>
+    <w:lsdException w:name="Light List Accent 1" w:uiPriority="61"/>
+    <w:lsdException w:name="Light Grid Accent 1" w:uiPriority="62"/>
+    <w:lsdException w:name="Medium Shading 1 Accent 1" w:uiPriority="63"/>
+    <w:lsdException w:name="Medium Shading 2 Accent 1" w:uiPriority="64"/>
+    <w:lsdException w:name="Medium List 1 Accent 1" w:uiPriority="65"/>
+    <w:lsdException w:name="Revision" w:semiHidden="1"/>
+    <w:lsdException w:name="List Paragraph" w:uiPriority="34" w:qFormat="1"/>
+    <w:lsdException w:name="Quote" w:uiPriority="29" w:qFormat="1"/>
+    <w:lsdException w:name="Intense Quote" w:uiPriority="30" w:qFormat="1"/>
+    <w:lsdException w:name="Medium List 2 Accent 1" w:uiPriority="66"/>
+    <w:lsdException w:name="Medium Grid 1 Accent 1" w:uiPriority="67"/>
+    <w:lsdException w:name="Medium Grid 2 Accent 1" w:uiPriority="68"/>
+    <w:lsdException w:name="Medium Grid 3 Accent 1" w:uiPriority="69"/>
+    <w:lsdException w:name="Dark List Accent 1" w:uiPriority="70"/>
+    <w:lsdException w:name="Colorful Shading Accent 1" w:uiPriority="71"/>
+    <w:lsdException w:name="Colorful List Accent 1" w:uiPriority="72"/>
+    <w:lsdException w:name="Colorful Grid Accent 1" w:uiPriority="73"/>
+    <w:lsdException w:name="Light Shading Accent 2" w:uiPriority="60"/>
+    <w:lsdException w:name="Light List Accent 2" w:uiPriority="61"/>
+    <w:lsdException w:name="Light Grid Accent 2" w:uiPriority="62"/>
+    <w:lsdException w:name="Medium Shading 1 Accent 2" w:uiPriority="63"/>
+    <w:lsdException w:name="Medium Shading 2 Accent 2" w:uiPriority="64"/>
+    <w:lsdException w:name="Medium List 1 Accent 2" w:uiPriority="65"/>
+    <w:lsdException w:name="Medium List 2 Accent 2" w:uiPriority="66"/>
+    <w:lsdException w:name="Medium Grid 1 Accent 2" w:uiPriority="67"/>
+    <w:lsdException w:name="Medium Grid 2 Accent 2" w:uiPriority="68"/>
+    <w:lsdException w:name="Medium Grid 3 Accent 2" w:uiPriority="69"/>
+    <w:lsdException w:name="Dark List Accent 2" w:uiPriority="70"/>
+    <w:lsdException w:name="Colorful Shading Accent 2" w:uiPriority="71"/>
+    <w:lsdException w:name="Colorful List Accent 2" w:uiPriority="72"/>
+    <w:lsdException w:name="Colorful Grid Accent 2" w:uiPriority="73"/>
+    <w:lsdException w:name="Light Shading Accent 3" w:uiPriority="60"/>
+    <w:lsdException w:name="Light List Accent 3" w:uiPriority="61"/>
+    <w:lsdException w:name="Light Grid Accent 3" w:uiPriority="62"/>
+    <w:lsdException w:name="Medium Shading 1 Accent 3" w:uiPriority="63"/>
+    <w:lsdException w:name="Medium Shading 2 Accent 3" w:uiPriority="64"/>
+    <w:lsdException w:name="Medium List 1 Accent 3" w:uiPriority="65"/>
+    <w:lsdException w:name="Medium List 2 Accent 3" w:uiPriority="66"/>
+    <w:lsdException w:name="Medium Grid 1 Accent 3" w:uiPriority="67"/>
+    <w:lsdException w:name="Medium Grid 2 Accent 3" w:uiPriority="68"/>
+    <w:lsdException w:name="Medium Grid 3 Accent 3" w:uiPriority="69"/>
+    <w:lsdException w:name="Dark List Accent 3" w:uiPriority="70"/>
+    <w:lsdException w:name="Colorful Shading Accent 3" w:uiPriority="71"/>
+    <w:lsdException w:name="Colorful List Accent 3" w:uiPriority="72"/>
+    <w:lsdException w:name="Colorful Grid Accent 3" w:uiPriority="73"/>
+    <w:lsdException w:name="Light Shading Accent 4" w:uiPriority="60"/>
+    <w:lsdException w:name="Light List Accent 4" w:uiPriority="61"/>
+    <w:lsdException w:name="Light Grid Accent 4" w:uiPriority="62"/>
+    <w:lsdException w:name="Medium Shading 1 Accent 4" w:uiPriority="63"/>
+    <w:lsdException w:name="Medium Shading 2 Accent 4" w:uiPriority="64"/>
+    <w:lsdException w:name="Medium List 1 Accent 4" w:uiPriority="65"/>
+    <w:lsdException w:name="Medium List 2 Accent 4" w:uiPriority="66"/>
+    <w:lsdException w:name="Medium Grid 1 Accent 4" w:uiPriority="67"/>
+    <w:lsdException w:name="Medium Grid 2 Accent 4" w:uiPriority="68"/>
+    <w:lsdException w:name="Medium Grid 3 Accent 4" w:uiPriority="69"/>
+    <w:lsdException w:name="Dark List Accent 4" w:uiPriority="70"/>
+    <w:lsdException w:name="Colorful Shading Accent 4" w:uiPriority="71"/>
+    <w:lsdException w:name="Colorful List Accent 4" w:uiPriority="72"/>
+    <w:lsdException w:name="Colorful Grid Accent 4" w:uiPriority="73"/>
+    <w:lsdException w:name="Light Shading Accent 5" w:uiPriority="60"/>
+    <w:lsdException w:name="Light List Accent 5" w:uiPriority="61"/>
+    <w:lsdException w:name="Light Grid Accent 5" w:uiPriority="62"/>
+    <w:lsdException w:name="Medium Shading 1 Accent 5" w:uiPriority="63"/>
+    <w:lsdException w:name="Medium Shading 2 Accent 5" w:uiPriority="64"/>
+    <w:lsdException w:name="Medium List 1 Accent 5" w:uiPriority="65"/>
+    <w:lsdException w:name="Medium List 2 Accent 5" w:uiPriority="66"/>
+    <w:lsdException w:name="Medium Grid 1 Accent 5" w:uiPriority="67"/>
+    <w:lsdException w:name="Medium Grid 2 Accent 5" w:uiPriority="68"/>
+    <w:lsdException w:name="Medium Grid 3 Accent 5" w:uiPriority="69"/>
+    <w:lsdException w:name="Dark List Accent 5" w:uiPriority="70"/>
+    <w:lsdException w:name="Colorful Shading Accent 5" w:uiPriority="71"/>
+    <w:lsdException w:name="Colorful List Accent 5" w:uiPriority="72"/>
+    <w:lsdException w:name="Colorful Grid Accent 5" w:uiPriority="73"/>
+    <w:lsdException w:name="Light Shading Accent 6" w:uiPriority="60"/>
+    <w:lsdException w:name="Light List Accent 6" w:uiPriority="61"/>
+    <w:lsdException w:name="Light Grid Accent 6" w:uiPriority="62"/>
+    <w:lsdException w:name="Medium Shading 1 Accent 6" w:uiPriority="63"/>
+    <w:lsdException w:name="Medium Shading 2 Accent 6" w:uiPriority="64"/>
+    <w:lsdException w:name="Medium List 1 Accent 6" w:uiPriority="65"/>
+    <w:lsdException w:name="Medium List 2 Accent 6" w:uiPriority="66"/>
+    <w:lsdException w:name="Medium Grid 1 Accent 6" w:uiPriority="67"/>
+    <w:lsdException w:name="Medium Grid 2 Accent 6" w:uiPriority="68"/>
+    <w:lsdException w:name="Medium Grid 3 Accent 6" w:uiPriority="69"/>
+    <w:lsdException w:name="Dark List Accent 6" w:uiPriority="70"/>
+    <w:lsdException w:name="Colorful Shading Accent 6" w:uiPriority="71"/>
+    <w:lsdException w:name="Colorful List Accent 6" w:uiPriority="72"/>
+    <w:lsdException w:name="Colorful Grid Accent 6" w:uiPriority="73"/>
+    <w:lsdException w:name="Subtle Emphasis" w:uiPriority="19" w:qFormat="1"/>
+    <w:lsdException w:name="Intense Emphasis" w:uiPriority="21" w:qFormat="1"/>
+    <w:lsdException w:name="Subtle Reference" w:uiPriority="31" w:qFormat="1"/>
+    <w:lsdException w:name="Intense Reference" w:uiPriority="32" w:qFormat="1"/>
+    <w:lsdException w:name="Book Title" w:uiPriority="33" w:qFormat="1"/>
+    <w:lsdException w:name="Bibliography" w:semiHidden="1" w:uiPriority="37" w:unhideWhenUsed="1"/>
+    <w:lsdException w:name="TOC Heading" w:semiHidden="1" w:uiPriority="39" w:unhideWhenUsed="1" w:qFormat="1"/>
+    <w:lsdException w:name="Plain Table 1" w:uiPriority="41"/>
+    <w:lsdException w:name="Plain Table 2" w:uiPriority="42"/>
+    <w:lsdException w:name="Plain Table 3" w:uiPriority="43"/>
+    <w:lsdException w:name="Plain Table 4" w:uiPriority="44"/>
+    <w:lsdException w:name="Plain Table 5" w:uiPriority="45"/>
+    <w:lsdException w:name="Grid Table Light" w:uiPriority="40"/>
+    <w:lsdException w:name="Grid Table 1 Light" w:uiPriority="46"/>
+    <w:lsdException w:name="Grid Table 2" w:uiPriority="47"/>
+    <w:lsdException w:name="Grid Table 3" w:uiPriority="48"/>
+    <w:lsdException w:name="Grid Table 4" w:uiPriority="49"/>
+    <w:lsdException w:name="Grid Table 5 Dark" w:uiPriority="50"/>
+    <w:lsdException w:name="Grid Table 6 Colorful" w:uiPriority="51"/>
+    <w:lsdException w:name="Grid Table 7 Colorful" w:uiPriority="52"/>
+    <w:lsdException w:name="Grid Table 1 Light Accent 1" w:uiPriority="46"/>
+    <w:lsdException w:name="Grid Table 2 Accent 1" w:uiPriority="47"/>
+    <w:lsdException w:name="Grid Table 3 Accent 1" w:uiPriority="48"/>
+    <w:lsdException w:name="Grid Table 4 Accent 1" w:uiPriority="49"/>
+    <w:lsdException w:name="Grid Table 5 Dark Accent 1" w:uiPriority="50"/>
+    <w:lsdException w:name="Grid Table 6 Colorful Accent 1" w:uiPriority="51"/>
+    <w:lsdException w:name="Grid Table 7 Colorful Accent 1" w:uiPriority="52"/>
+    <w:lsdException w:name="Grid Table 1 Light Accent 2" w:uiPriority="46"/>
+    <w:lsdException w:name="Grid Table 2 Accent 2" w:uiPriority="47"/>
+    <w:lsdException w:name="Grid Table 3 Accent 2" w:uiPriority="48"/>
+    <w:lsdException w:name="Grid Table 4 Accent 2" w:uiPriority="49"/>
+    <w:lsdException w:name="Grid Table 5 Dark Accent 2" w:uiPriority="50"/>
+    <w:lsdException w:name="Grid Table 6 Colorful Accent 2" w:uiPriority="51"/>
+    <w:lsdException w:name="Grid Table 7 Colorful Accent 2" w:uiPriority="52"/>
+    <w:lsdException w:name="Grid Table 1 Light Accent 3" w:uiPriority="46"/>
+    <w:lsdException w:name="Grid Table 2 Accent 3" w:uiPriority="47"/>
+    <w:lsdException w:name="Grid Table 3 Accent 3" w:uiPriority="48"/>
+    <w:lsdException w:name="Grid Table 4 Accent 3" w:uiPriority="49"/>
+    <w:lsdException w:name="Grid Table 5 Dark Accent 3" w:uiPriority="50"/>
+    <w:lsdException w:name="Grid Table 6 Colorful Accent 3" w:uiPriority="51"/>
+    <w:lsdException w:name="Grid Table 7 Colorful Accent 3" w:uiPriority="52"/>
+    <w:lsdException w:name="Grid Table 1 Light Accent 4" w:uiPriority="46"/>
+    <w:lsdException w:name="Grid Table 2 Accent 4" w:uiPriority="47"/>
+    <w:lsdException w:name="Grid Table 3 Accent 4" w:uiPriority="48"/>
+    <w:lsdException w:name="Grid Table 4 Accent 4" w:uiPriority="49"/>
+    <w:lsdException w:name="Grid Table 5 Dark Accent 4" w:uiPriority="50"/>
+    <w:lsdException w:name="Grid Table 6 Colorful Accent 4" w:uiPriority="51"/>
+    <w:lsdException w:name="Grid Table 7 Colorful Accent 4" w:uiPriority="52"/>
+    <w:lsdException w:name="Grid Table 1 Light Accent 5" w:uiPriority="46"/>
+    <w:lsdException w:name="Grid Table 2 Accent 5" w:uiPriority="47"/>
+    <w:lsdException w:name="Grid Table 3 Accent 5" w:uiPriority="48"/>
+    <w:lsdException w:name="Grid Table 4 Accent 5" w:uiPriority="49"/>
+    <w:lsdException w:name="Grid Table 5 Dark Accent 5" w:uiPriority="50"/>
+    <w:lsdException w:name="Grid Table 6 Colorful Accent 5" w:uiPriority="51"/>
+    <w:lsdException w:name="Grid Table 7 Colorful Accent 5" w:uiPriority="52"/>
+    <w:lsdException w:name="Grid Table 1 Light Accent 6" w:uiPriority="46"/>
+    <w:lsdException w:name="Grid Table 2 Accent 6" w:uiPriority="47"/>
+    <w:lsdException w:name="Grid Table 3 Accent 6" w:uiPriority="48"/>
+    <w:lsdException w:name="Grid Table 4 Accent 6" w:uiPriority="49"/>
+    <w:lsdException w:name="Grid Table 5 Dark Accent 6" w:uiPriority="50"/>
+    <w:lsdException w:name="Grid Table 6 Colorful Accent 6" w:uiPriority="51"/>
+    <w:lsdException w:name="Grid Table 7 Colorful Accent 6" w:uiPriority="52"/>
+    <w:lsdException w:name="List Table 1 Light" w:uiPriority="46"/>
+    <w:lsdException w:name="List Table 2" w:uiPriority="47"/>
+    <w:lsdException w:name="List Table 3" w:uiPriority="48"/>
+    <w:lsdException w:name="List Table 4" w:uiPriority="49"/>
+    <w:lsdException w:name="List Table 5 Dark" w:uiPriority="50"/>
+    <w:lsdException w:name="List Table 6 Colorful" w:uiPriority="51"/>
+    <w:lsdException w:name="List Table 7 Colorful" w:uiPriority="52"/>
+    <w:lsdException w:name="List Table 1 Light Accent 1" w:uiPriority="46"/>
+    <w:lsdException w:name="List Table 2 Accent 1" w:uiPriority="47"/>
+    <w:lsdException w:name="List Table 3 Accent 1" w:uiPriority="48"/>
+    <w:lsdException w:name="List Table 4 Accent 1" w:uiPriority="49"/>
+    <w:lsdException w:name="List Table 5 Dark Accent 1" w:uiPriority="50"/>
+    <w:lsdException w:name="List Table 6 Colorful Accent 1" w:uiPriority="51"/>
+    <w:lsdException w:name="List Table 7 Colorful Accent 1" w:uiPriority="52"/>
+    <w:lsdException w:name="List Table 1 Light Accent 2" w:uiPriority="46"/>
+    <w:lsdException w:name="List Table 2 Accent 2" w:uiPriority="47"/>
+    <w:lsdException w:name="List Table 3 Accent 2" w:uiPriority="48"/>
+    <w:lsdException w:name="List Table 4 Accent 2" w:uiPriority="49"/>
+    <w:lsdException w:name="List Table 5 Dark Accent 2" w:uiPriority="50"/>
+    <w:lsdException w:name="List Table 6 Colorful Accent 2" w:uiPriority="51"/>
+    <w:lsdException w:name="List Table 7 Colorful Accent 2" w:uiPriority="52"/>
+    <w:lsdException w:name="List Table 1 Light Accent 3" w:uiPriority="46"/>
+    <w:lsdException w:name="List Table 2 Accent 3" w:uiPriority="47"/>
+    <w:lsdException w:name="List Table 3 Accent 3" w:uiPriority="48"/>
+    <w:lsdException w:name="List Table 4 Accent 3" w:uiPriority="49"/>
+    <w:lsdException w:name="List Table 5 Dark Accent 3" w:uiPriority="50"/>
+    <w:lsdException w:name="List Table 6 Colorful Accent 3" w:uiPriority="51"/>
+    <w:lsdException w:name="List Table 7 Colorful Accent 3" w:uiPriority="52"/>
+    <w:lsdException w:name="List Table 1 Light Accent 4" w:uiPriority="46"/>
+    <w:lsdException w:name="List Table 2 Accent 4" w:uiPriority="47"/>
+    <w:lsdException w:name="List Table 3 Accent 4" w:uiPriority="48"/>
+    <w:lsdException w:name="List Table 4 Accent 4" w:uiPriority="49"/>
+    <w:lsdException w:name="List Table 5 Dark Accent 4" w:uiPriority="50"/>
+    <w:lsdException w:name="List Table 6 Colorful Accent 4" w:uiPriority="51"/>
+    <w:lsdException w:name="List Table 7 Colorful Accent 4" w:uiPriority="52"/>
+    <w:lsdException w:name="List Table 1 Light Accent 5" w:uiPriority="46"/>
+    <w:lsdException w:name="List Table 2 Accent 5" w:uiPriority="47"/>
+    <w:lsdException w:name="List Table 3 Accent 5" w:uiPriority="48"/>
+    <w:lsdException w:name="List Table 4 Accent 5" w:uiPriority="49"/>
+    <w:lsdException w:name="List Table 5 Dark Accent 5" w:uiPriority="50"/>
+    <w:lsdException w:name="List Table 6 Colorful Accent 5" w:uiPriority="51"/>
+    <w:lsdException w:name="List Table 7 Colorful Accent 5" w:uiPriority="52"/>
+    <w:lsdException w:name="List Table 1 Light Accent 6" w:uiPriority="46"/>
+    <w:lsdException w:name="List Table 2 Accent 6" w:uiPriority="47"/>
+    <w:lsdException w:name="List Table 3 Accent 6" w:uiPriority="48"/>
+    <w:lsdException w:name="List Table 4 Accent 6" w:uiPriority="49"/>
+    <w:lsdException w:name="List Table 5 Dark Accent 6" w:uiPriority="50"/>
+    <w:lsdException w:name="List Table 6 Colorful Accent 6" w:uiPriority="51"/>
+    <w:lsdException w:name="List Table 7 Colorful Accent 6" w:uiPriority="52"/>
+  </w:latentStyles>
+  <w:style w:type="paragraph" w:default="1" w:styleId="Normal">
+    <w:name w:val="Normal"/>
+    <w:qFormat/>
+  </w:style>
+  <w:style w:type="character" w:default="1" w:styleId="DefaultParagraphFont">
+    <w:name w:val="Default Paragraph Font"/>
+    <w:uiPriority w:val="1"/>
+    <w:semiHidden/>
+    <w:unhideWhenUsed/>
+  </w:style>
+  <w:style w:type="table" w:default="1" w:styleId="TableNormal">
+    <w:name w:val="Normal Table"/>
+    <w:uiPriority w:val="99"/>
+    <w:semiHidden/>
+    <w:unhideWhenUsed/>
+    <w:tblPr>
+      <w:tblInd w:w="0" w:type="dxa"/>
+      <w:tblCellMar>
+        <w:top w:w="0" w:type="dxa"/>
+        <w:left w:w="108" w:type="dxa"/>
+        <w:bottom w:w="0" w:type="dxa"/>
+        <w:right w:w="108" w:type="dxa"/>
+      </w:tblCellMar>
+    </w:tblPr>
+  </w:style>
+  <w:style w:type="numbering" w:default="1" w:styleId="NoList">
+    <w:name w:val="No List"/>
+    <w:uiPriority w:val="99"/>
+    <w:semiHidden/>
+    <w:unhideWhenUsed/>
+  </w:style>
+  <w:style w:type="character" w:styleId="PlaceholderText">
+    <w:name w:val="Placeholder Text"/>
+    <w:basedOn w:val="DefaultParagraphFont"/>
+    <w:uiPriority w:val="99"/>
+    <w:semiHidden/>
+    <w:rsid w:val="00E67BF0"/>
+    <w:rPr>
+      <w:color w:val="808080"/>
+    </w:rPr>
+  </w:style>
+</w:styles>
+</file>
+
+<file path=word/glossary/webSettings.xml><?xml version="1.0" encoding="utf-8"?>
+<w:webSettings xmlns:mc="http://schemas.openxmlformats.org/markup-compatibility/2006" xmlns:r="http://schemas.openxmlformats.org/officeDocument/2006/relationships" xmlns:w="http://schemas.openxmlformats.org/wordprocessingml/2006/main" xmlns:w14="http://schemas.microsoft.com/office/word/2010/wordml" xmlns:w15="http://schemas.microsoft.com/office/word/2012/wordml" mc:Ignorable="w14 w15">
+  <w:optimizeForBrowser/>
+  <w:allowPNG/>
+</w:webSettings>
 </file>
 
 <file path=word/theme/theme1.xml><?xml version="1.0" encoding="utf-8"?>
@@ -1719,4 +5947,16 @@
     </a:ext>
   </a:extLst>
 </a:theme>
+</file>
+
+<file path=customXml/item1.xml><?xml version="1.0" encoding="utf-8"?>
+<b:Sources xmlns:b="http://schemas.openxmlformats.org/officeDocument/2006/bibliography" xmlns="http://schemas.openxmlformats.org/officeDocument/2006/bibliography" SelectedStyle="\APASixthEditionOfficeOnline.xsl" StyleName="APA" Version="6"/>
+</file>
+
+<file path=customXml/itemProps1.xml><?xml version="1.0" encoding="utf-8"?>
+<ds:datastoreItem xmlns:ds="http://schemas.openxmlformats.org/officeDocument/2006/customXml" ds:itemID="{9F37C0D5-41EA-4777-BA50-B4D2FB921396}">
+  <ds:schemaRefs>
+    <ds:schemaRef ds:uri="http://schemas.openxmlformats.org/officeDocument/2006/bibliography"/>
+  </ds:schemaRefs>
+</ds:datastoreItem>
 </file>
</xml_diff>